<commit_message>
* updated all RE exercises * updated LTG L05a
</commit_message>
<xml_diff>
--- a/Requirements-Engineering/Exercises/E01-Knowledge-Test-MC/E01-Inital-MC-Knowledgetest.docx
+++ b/Requirements-Engineering/Exercises/E01-Knowledge-Test-MC/E01-Inital-MC-Knowledgetest.docx
@@ -57,16 +57,16 @@
                           <wps:cNvSpPr/>
                           <wps:spPr>
                             <a:xfrm>
-                              <a:off x="4865400" y="0"/>
-                              <a:ext cx="520200" cy="11595240"/>
+                              <a:off x="4866120" y="0"/>
+                              <a:ext cx="519480" cy="11595240"/>
                             </a:xfrm>
                             <a:custGeom>
                               <a:avLst/>
                               <a:gdLst>
-                                <a:gd name="textAreaLeft" fmla="*/ 0 w 294840"/>
-                                <a:gd name="textAreaRight" fmla="*/ 295920 w 294840"/>
+                                <a:gd name="textAreaLeft" fmla="*/ 0 w 294480"/>
+                                <a:gd name="textAreaRight" fmla="*/ 295920 w 294480"/>
                                 <a:gd name="textAreaTop" fmla="*/ 0 h 6573600"/>
-                                <a:gd name="textAreaBottom" fmla="*/ 6574680 h 6573600"/>
+                                <a:gd name="textAreaBottom" fmla="*/ 6575040 h 6573600"/>
                               </a:gdLst>
                               <a:ahLst/>
                               <a:rect l="textAreaLeft" t="textAreaTop" r="textAreaRight" b="textAreaBottom"/>
@@ -275,7 +275,19 @@
           <w:szCs w:val="22"/>
           <w:lang w:val="en-US" w:eastAsia="zh-CN" w:bidi="ar-SA"/>
         </w:rPr>
-        <w:t>13</w:t>
+        <w:t>1</w:t>
+      </w:r>
+      <w:r>
+        <w:rPr>
+          <w:rFonts w:eastAsia="Arial" w:cs="Arial" w:ascii="DejaVu Sans" w:hAnsi="DejaVu Sans" w:cstheme="minorBidi" w:eastAsiaTheme="minorEastAsia"/>
+          <w:b w:val="false"/>
+          <w:bCs w:val="false"/>
+          <w:color w:val="auto"/>
+          <w:sz w:val="22"/>
+          <w:szCs w:val="22"/>
+          <w:lang w:val="en-US" w:eastAsia="zh-CN" w:bidi="ar-SA"/>
+        </w:rPr>
+        <w:t>1</w:t>
       </w:r>
       <w:r>
         <w:rPr>
@@ -293,7 +305,7 @@
           <w:bCs w:val="false"/>
           <w:lang w:val="en-US" w:bidi="ar-SA"/>
         </w:rPr>
-        <w:t>3</w:t>
+        <w:t>4</w:t>
       </w:r>
     </w:p>
     <w:p>
@@ -329,7 +341,7 @@
           <w:szCs w:val="22"/>
           <w:lang w:val="en-US" w:eastAsia="zh-CN" w:bidi="ar-SA"/>
         </w:rPr>
-        <w:t>20</w:t>
+        <w:t>18</w:t>
       </w:r>
       <w:r>
         <w:rPr>
@@ -347,7 +359,7 @@
           <w:bCs w:val="false"/>
           <w:lang w:val="en-US" w:bidi="ar-SA"/>
         </w:rPr>
-        <w:t>3</w:t>
+        <w:t>4</w:t>
       </w:r>
       <w:r>
         <w:rPr>
@@ -380,16 +392,7 @@
           <w:bCs/>
           <w:lang w:val="en-US" w:bidi="ar-SA"/>
         </w:rPr>
-        <w:t>Location</w:t>
-      </w:r>
-      <w:r>
-        <w:rPr>
-          <w:rFonts w:ascii="DejaVu Sans" w:hAnsi="DejaVu Sans"/>
-          <w:b/>
-          <w:bCs/>
-          <w:lang w:val="en-US" w:bidi="ar-SA"/>
-        </w:rPr>
-        <w:t>:</w:t>
+        <w:t>Location:</w:t>
       </w:r>
       <w:r>
         <w:rPr>
@@ -405,7 +408,7 @@
       </w:r>
       <w:r>
         <w:rPr>
-          <w:rStyle w:val="InternetLink"/>
+          <w:rStyle w:val="Hyperlink"/>
           <w:b w:val="false"/>
           <w:bCs w:val="false"/>
           <w:rFonts w:ascii="DejaVu Sans" w:hAnsi="DejaVu Sans"/>
@@ -415,7 +418,7 @@
       </w:r>
       <w:r>
         <w:rPr>
-          <w:rStyle w:val="InternetLink"/>
+          <w:rStyle w:val="Hyperlink"/>
           <w:b w:val="false"/>
           <w:bCs w:val="false"/>
           <w:rFonts w:ascii="DejaVu Sans" w:hAnsi="DejaVu Sans"/>
@@ -425,7 +428,7 @@
       </w:r>
       <w:r>
         <w:rPr>
-          <w:rStyle w:val="InternetLink"/>
+          <w:rStyle w:val="Hyperlink"/>
           <w:rFonts w:ascii="DejaVu Sans" w:hAnsi="DejaVu Sans"/>
           <w:b w:val="false"/>
           <w:bCs w:val="false"/>
@@ -435,7 +438,7 @@
       </w:r>
       <w:r>
         <w:rPr>
-          <w:rStyle w:val="InternetLink"/>
+          <w:rStyle w:val="Hyperlink"/>
           <w:b w:val="false"/>
           <w:bCs w:val="false"/>
           <w:rFonts w:ascii="DejaVu Sans" w:hAnsi="DejaVu Sans"/>
@@ -462,31 +465,7 @@
           <w:szCs w:val="22"/>
           <w:lang w:val="en-US" w:eastAsia="zh-CN" w:bidi="ar-SA"/>
         </w:rPr>
-        <w:t xml:space="preserve">→ </w:t>
-      </w:r>
-      <w:r>
-        <w:rPr>
-          <w:rFonts w:eastAsia="Arial" w:cs="Arial" w:ascii="DejaVu Sans" w:hAnsi="DejaVu Sans" w:cstheme="minorBidi" w:eastAsiaTheme="minorEastAsia"/>
-          <w:b w:val="false"/>
-          <w:bCs w:val="false"/>
-          <w:color w:val="auto"/>
-          <w:sz w:val="22"/>
-          <w:szCs w:val="22"/>
-          <w:lang w:val="en-US" w:eastAsia="zh-CN" w:bidi="ar-SA"/>
-        </w:rPr>
-        <w:t>02 →</w:t>
-      </w:r>
-      <w:r>
-        <w:rPr>
-          <w:rFonts w:eastAsia="Arial" w:cs="Arial" w:ascii="DejaVu Sans" w:hAnsi="DejaVu Sans" w:cstheme="minorBidi" w:eastAsiaTheme="minorEastAsia"/>
-          <w:b w:val="false"/>
-          <w:bCs w:val="false"/>
-          <w:color w:val="auto"/>
-          <w:sz w:val="22"/>
-          <w:szCs w:val="22"/>
-          <w:lang w:val="en-US" w:eastAsia="zh-CN" w:bidi="ar-SA"/>
-        </w:rPr>
-        <w:t xml:space="preserve"> Exercise</w:t>
+        <w:t>→ 02 → Exercise</w:t>
       </w:r>
     </w:p>
     <w:p>
@@ -528,43 +507,7 @@
           <w:bCs w:val="false"/>
           <w:lang w:val="en-US" w:eastAsia="de-DE" w:bidi="ar-SA"/>
         </w:rPr>
-        <w:t xml:space="preserve">Go to the </w:t>
-      </w:r>
-      <w:r>
-        <w:rPr>
-          <w:rFonts w:ascii="DejaVu Sans" w:hAnsi="DejaVu Sans"/>
-          <w:b w:val="false"/>
-          <w:bCs w:val="false"/>
-          <w:lang w:val="en-US" w:eastAsia="de-DE" w:bidi="ar-SA"/>
-        </w:rPr>
-        <w:t>website</w:t>
-      </w:r>
-      <w:r>
-        <w:rPr>
-          <w:rFonts w:ascii="DejaVu Sans" w:hAnsi="DejaVu Sans"/>
-          <w:b w:val="false"/>
-          <w:bCs w:val="false"/>
-          <w:lang w:val="en-US" w:eastAsia="de-DE" w:bidi="ar-SA"/>
-        </w:rPr>
-        <w:t xml:space="preserve"> page and finish the multiple choice quiz </w:t>
-      </w:r>
-      <w:r>
-        <w:rPr>
-          <w:rFonts w:ascii="DejaVu Sans" w:hAnsi="DejaVu Sans"/>
-          <w:b w:val="false"/>
-          <w:bCs w:val="false"/>
-          <w:lang w:val="en-US" w:eastAsia="de-DE" w:bidi="ar-SA"/>
-        </w:rPr>
-        <w:t>(self-evaluation)</w:t>
-      </w:r>
-      <w:r>
-        <w:rPr>
-          <w:rFonts w:ascii="DejaVu Sans" w:hAnsi="DejaVu Sans"/>
-          <w:b w:val="false"/>
-          <w:bCs w:val="false"/>
-          <w:lang w:val="en-US" w:eastAsia="de-DE" w:bidi="ar-SA"/>
-        </w:rPr>
-        <w:t>.</w:t>
+        <w:t>Go to the website page and finish the multiple choice quiz (self-evaluation).</w:t>
       </w:r>
     </w:p>
     <w:p>
@@ -575,7 +518,7 @@
           <w:tab w:val="left" w:pos="567" w:leader="none"/>
         </w:tabs>
         <w:spacing w:lineRule="auto" w:line="300" w:before="120" w:after="120"/>
-        <w:ind w:left="720" w:hanging="0"/>
+        <w:ind w:hanging="0" w:left="720"/>
         <w:rPr>
           <w:rFonts w:ascii="DejaVu Sans" w:hAnsi="DejaVu Sans"/>
         </w:rPr>
@@ -594,7 +537,7 @@
           <w:tab w:val="left" w:pos="567" w:leader="none"/>
         </w:tabs>
         <w:spacing w:lineRule="auto" w:line="300" w:before="120" w:after="120"/>
-        <w:ind w:left="720" w:hanging="0"/>
+        <w:ind w:hanging="0" w:left="720"/>
         <w:jc w:val="center"/>
         <w:rPr/>
       </w:pPr>
@@ -611,7 +554,7 @@
       <w:hyperlink r:id="rId4" w:tgtFrame="mailto:etce-re@tu-clausthal.de">
         <w:r>
           <w:rPr>
-            <w:rStyle w:val="InternetLink"/>
+            <w:rStyle w:val="Hyperlink"/>
             <w:b/>
             <w:bCs/>
             <w:color w:val="C9211E"/>
@@ -640,7 +583,7 @@
           <w:tab w:val="left" w:pos="567" w:leader="none"/>
         </w:tabs>
         <w:spacing w:lineRule="auto" w:line="300" w:before="120" w:after="120"/>
-        <w:ind w:left="720" w:hanging="0"/>
+        <w:ind w:hanging="0" w:left="720"/>
         <w:jc w:val="center"/>
         <w:rPr>
           <w:b/>
@@ -662,10 +605,12 @@
       </w:r>
     </w:p>
     <w:sectPr>
-      <w:headerReference w:type="default" r:id="rId5"/>
-      <w:headerReference w:type="first" r:id="rId6"/>
-      <w:footerReference w:type="default" r:id="rId7"/>
-      <w:footerReference w:type="first" r:id="rId8"/>
+      <w:headerReference w:type="even" r:id="rId5"/>
+      <w:headerReference w:type="default" r:id="rId6"/>
+      <w:headerReference w:type="first" r:id="rId7"/>
+      <w:footerReference w:type="even" r:id="rId8"/>
+      <w:footerReference w:type="default" r:id="rId9"/>
+      <w:footerReference w:type="first" r:id="rId10"/>
       <w:type w:val="nextPage"/>
       <w:pgSz w:w="11906" w:h="16838"/>
       <w:pgMar w:left="1134" w:right="1418" w:gutter="0" w:header="709" w:top="1418" w:footer="709" w:bottom="1134"/>
@@ -684,8 +629,23 @@
   <w:p>
     <w:pPr>
       <w:pStyle w:val="Footer"/>
+      <w:spacing w:lineRule="auto" w:line="240" w:before="120" w:after="0"/>
+      <w:rPr/>
+    </w:pPr>
+    <w:r>
+      <w:rPr/>
+    </w:r>
+  </w:p>
+</w:ftr>
+</file>
+
+<file path=word/footer2.xml><?xml version="1.0" encoding="utf-8"?>
+<w:ftr xmlns:o="urn:schemas-microsoft-com:office:office" xmlns:r="http://schemas.openxmlformats.org/officeDocument/2006/relationships" xmlns:v="urn:schemas-microsoft-com:vml" xmlns:w="http://schemas.openxmlformats.org/wordprocessingml/2006/main" xmlns:w10="urn:schemas-microsoft-com:office:word" xmlns:wp="http://schemas.openxmlformats.org/drawingml/2006/wordprocessingDrawing" xmlns:wps="http://schemas.microsoft.com/office/word/2010/wordprocessingShape" xmlns:wpg="http://schemas.microsoft.com/office/word/2010/wordprocessingGroup" xmlns:mc="http://schemas.openxmlformats.org/markup-compatibility/2006" xmlns:wp14="http://schemas.microsoft.com/office/word/2010/wordprocessingDrawing" xmlns:w14="http://schemas.microsoft.com/office/word/2010/wordml" xmlns:w15="http://schemas.microsoft.com/office/word/2012/wordml" mc:Ignorable="w14 wp14 w15">
+  <w:p>
+    <w:pPr>
+      <w:pStyle w:val="Footer"/>
       <w:spacing w:before="120" w:after="0"/>
-      <w:ind w:right="360" w:hanging="0"/>
+      <w:ind w:hanging="0" w:right="360"/>
       <w:rPr/>
     </w:pPr>
     <w:r>
@@ -738,35 +698,35 @@
                           </w:pPr>
                           <w:r>
                             <w:rPr>
-                              <w:rStyle w:val="Pagenumber"/>
+                              <w:rStyle w:val="PageNumber"/>
                               <w:color w:val="000000"/>
                             </w:rPr>
                             <w:fldChar w:fldCharType="begin"/>
                           </w:r>
                           <w:r>
                             <w:rPr>
-                              <w:rStyle w:val="Pagenumber"/>
+                              <w:rStyle w:val="PageNumber"/>
                               <w:color w:val="000000"/>
                             </w:rPr>
                             <w:instrText xml:space="preserve"> PAGE </w:instrText>
                           </w:r>
                           <w:r>
                             <w:rPr>
-                              <w:rStyle w:val="Pagenumber"/>
+                              <w:rStyle w:val="PageNumber"/>
                               <w:color w:val="000000"/>
                             </w:rPr>
                             <w:fldChar w:fldCharType="separate"/>
                           </w:r>
                           <w:r>
                             <w:rPr>
-                              <w:rStyle w:val="Pagenumber"/>
+                              <w:rStyle w:val="PageNumber"/>
                               <w:color w:val="000000"/>
                             </w:rPr>
                             <w:t>0</w:t>
                           </w:r>
                           <w:r>
                             <w:rPr>
-                              <w:rStyle w:val="Pagenumber"/>
+                              <w:rStyle w:val="PageNumber"/>
                               <w:color w:val="000000"/>
                             </w:rPr>
                             <w:fldChar w:fldCharType="end"/>
@@ -798,35 +758,35 @@
                     </w:pPr>
                     <w:r>
                       <w:rPr>
-                        <w:rStyle w:val="Pagenumber"/>
+                        <w:rStyle w:val="PageNumber"/>
                         <w:color w:val="000000"/>
                       </w:rPr>
                       <w:fldChar w:fldCharType="begin"/>
                     </w:r>
                     <w:r>
                       <w:rPr>
-                        <w:rStyle w:val="Pagenumber"/>
+                        <w:rStyle w:val="PageNumber"/>
                         <w:color w:val="000000"/>
                       </w:rPr>
                       <w:instrText xml:space="preserve"> PAGE </w:instrText>
                     </w:r>
                     <w:r>
                       <w:rPr>
-                        <w:rStyle w:val="Pagenumber"/>
+                        <w:rStyle w:val="PageNumber"/>
                         <w:color w:val="000000"/>
                       </w:rPr>
                       <w:fldChar w:fldCharType="separate"/>
                     </w:r>
                     <w:r>
                       <w:rPr>
-                        <w:rStyle w:val="Pagenumber"/>
+                        <w:rStyle w:val="PageNumber"/>
                         <w:color w:val="000000"/>
                       </w:rPr>
                       <w:t>0</w:t>
                     </w:r>
                     <w:r>
                       <w:rPr>
-                        <w:rStyle w:val="Pagenumber"/>
+                        <w:rStyle w:val="PageNumber"/>
                         <w:color w:val="000000"/>
                       </w:rPr>
                       <w:fldChar w:fldCharType="end"/>
@@ -889,7 +849,7 @@
 </w:ftr>
 </file>
 
-<file path=word/footer2.xml><?xml version="1.0" encoding="utf-8"?>
+<file path=word/footer3.xml><?xml version="1.0" encoding="utf-8"?>
 <w:ftr xmlns:o="urn:schemas-microsoft-com:office:office" xmlns:r="http://schemas.openxmlformats.org/officeDocument/2006/relationships" xmlns:v="urn:schemas-microsoft-com:vml" xmlns:w="http://schemas.openxmlformats.org/wordprocessingml/2006/main" xmlns:w10="urn:schemas-microsoft-com:office:word" xmlns:wp="http://schemas.openxmlformats.org/drawingml/2006/wordprocessingDrawing" xmlns:wps="http://schemas.microsoft.com/office/word/2010/wordprocessingShape" xmlns:wpg="http://schemas.microsoft.com/office/word/2010/wordprocessingGroup" xmlns:mc="http://schemas.openxmlformats.org/markup-compatibility/2006" xmlns:wp14="http://schemas.microsoft.com/office/word/2010/wordprocessingDrawing" xmlns:w14="http://schemas.microsoft.com/office/word/2010/wordml" xmlns:w15="http://schemas.microsoft.com/office/word/2012/wordml" mc:Ignorable="w14 wp14 w15">
   <w:p>
     <w:pPr>
@@ -954,6 +914,21 @@
 <w:hdr xmlns:o="urn:schemas-microsoft-com:office:office" xmlns:r="http://schemas.openxmlformats.org/officeDocument/2006/relationships" xmlns:v="urn:schemas-microsoft-com:vml" xmlns:w="http://schemas.openxmlformats.org/wordprocessingml/2006/main" xmlns:w10="urn:schemas-microsoft-com:office:word" xmlns:wp="http://schemas.openxmlformats.org/drawingml/2006/wordprocessingDrawing" xmlns:wps="http://schemas.microsoft.com/office/word/2010/wordprocessingShape" xmlns:wpg="http://schemas.microsoft.com/office/word/2010/wordprocessingGroup" xmlns:mc="http://schemas.openxmlformats.org/markup-compatibility/2006" xmlns:wp14="http://schemas.microsoft.com/office/word/2010/wordprocessingDrawing" xmlns:w14="http://schemas.microsoft.com/office/word/2010/wordml" xmlns:w15="http://schemas.microsoft.com/office/word/2012/wordml" mc:Ignorable="w14 wp14 w15">
   <w:p>
     <w:pPr>
+      <w:pStyle w:val="Header"/>
+      <w:spacing w:lineRule="auto" w:line="240" w:before="120" w:after="0"/>
+      <w:rPr/>
+    </w:pPr>
+    <w:r>
+      <w:rPr/>
+    </w:r>
+  </w:p>
+</w:hdr>
+</file>
+
+<file path=word/header2.xml><?xml version="1.0" encoding="utf-8"?>
+<w:hdr xmlns:o="urn:schemas-microsoft-com:office:office" xmlns:r="http://schemas.openxmlformats.org/officeDocument/2006/relationships" xmlns:v="urn:schemas-microsoft-com:vml" xmlns:w="http://schemas.openxmlformats.org/wordprocessingml/2006/main" xmlns:w10="urn:schemas-microsoft-com:office:word" xmlns:wp="http://schemas.openxmlformats.org/drawingml/2006/wordprocessingDrawing" xmlns:wps="http://schemas.microsoft.com/office/word/2010/wordprocessingShape" xmlns:wpg="http://schemas.microsoft.com/office/word/2010/wordprocessingGroup" xmlns:mc="http://schemas.openxmlformats.org/markup-compatibility/2006" xmlns:wp14="http://schemas.microsoft.com/office/word/2010/wordprocessingDrawing" xmlns:w14="http://schemas.microsoft.com/office/word/2010/wordml" xmlns:w15="http://schemas.microsoft.com/office/word/2012/wordml" mc:Ignorable="w14 wp14 w15">
+  <w:p>
+    <w:pPr>
       <w:pStyle w:val="Normal"/>
       <w:spacing w:lineRule="auto" w:line="240" w:before="120" w:after="160"/>
       <w:jc w:val="left"/>
@@ -978,13 +953,13 @@
           <wp:effectExtent l="0" t="0" r="0" b="0"/>
           <wp:wrapTight wrapText="bothSides">
             <wp:wrapPolygon edited="0">
-              <wp:start x="-10" y="0"/>
-              <wp:lineTo x="-10" y="20681"/>
-              <wp:lineTo x="21441" y="20681"/>
-              <wp:lineTo x="21441" y="8842"/>
-              <wp:lineTo x="4106" y="8842"/>
-              <wp:lineTo x="4106" y="0"/>
-              <wp:lineTo x="-10" y="0"/>
+              <wp:start x="-13" y="0"/>
+              <wp:lineTo x="-13" y="20677"/>
+              <wp:lineTo x="21438" y="20677"/>
+              <wp:lineTo x="21438" y="8838"/>
+              <wp:lineTo x="4103" y="8838"/>
+              <wp:lineTo x="4103" y="0"/>
+              <wp:lineTo x="-13" y="0"/>
             </wp:wrapPolygon>
           </wp:wrapTight>
           <wp:docPr id="4" name="Picture 5" descr=""/>
@@ -1025,7 +1000,7 @@
 </w:hdr>
 </file>
 
-<file path=word/header2.xml><?xml version="1.0" encoding="utf-8"?>
+<file path=word/header3.xml><?xml version="1.0" encoding="utf-8"?>
 <w:hdr xmlns:o="urn:schemas-microsoft-com:office:office" xmlns:r="http://schemas.openxmlformats.org/officeDocument/2006/relationships" xmlns:v="urn:schemas-microsoft-com:vml" xmlns:w="http://schemas.openxmlformats.org/wordprocessingml/2006/main" xmlns:w10="urn:schemas-microsoft-com:office:word" xmlns:wp="http://schemas.openxmlformats.org/drawingml/2006/wordprocessingDrawing" xmlns:wps="http://schemas.microsoft.com/office/word/2010/wordprocessingShape" xmlns:wpg="http://schemas.microsoft.com/office/word/2010/wordprocessingGroup" xmlns:mc="http://schemas.openxmlformats.org/markup-compatibility/2006" xmlns:wp14="http://schemas.microsoft.com/office/word/2010/wordprocessingDrawing" xmlns:w14="http://schemas.microsoft.com/office/word/2010/wordml" xmlns:w15="http://schemas.microsoft.com/office/word/2012/wordml" mc:Ignorable="w14 wp14 w15">
   <w:p>
     <w:pPr>
@@ -1052,13 +1027,13 @@
           <wp:effectExtent l="0" t="0" r="0" b="0"/>
           <wp:wrapTight wrapText="bothSides">
             <wp:wrapPolygon edited="0">
-              <wp:start x="-10" y="0"/>
-              <wp:lineTo x="-10" y="20985"/>
-              <wp:lineTo x="21467" y="20985"/>
-              <wp:lineTo x="21467" y="9259"/>
-              <wp:lineTo x="4106" y="7006"/>
-              <wp:lineTo x="4106" y="0"/>
-              <wp:lineTo x="-10" y="0"/>
+              <wp:start x="-13" y="0"/>
+              <wp:lineTo x="-13" y="20981"/>
+              <wp:lineTo x="21464" y="20981"/>
+              <wp:lineTo x="21464" y="9255"/>
+              <wp:lineTo x="4103" y="7002"/>
+              <wp:lineTo x="4103" y="0"/>
+              <wp:lineTo x="-13" y="0"/>
             </wp:wrapPolygon>
           </wp:wrapTight>
           <wp:docPr id="5" name="Picture 469" descr=""/>
@@ -1430,7 +1405,7 @@
       <w:rFonts w:ascii="Cambria" w:hAnsi="Cambria" w:eastAsia="Arial" w:cs="Arial" w:asciiTheme="majorHAnsi" w:cstheme="majorBidi" w:eastAsiaTheme="majorEastAsia" w:hAnsiTheme="majorHAnsi"/>
       <w:b/>
       <w:bCs/>
-      <w:color w:val="365F91" w:themeColor="accent1" w:themeShade="bf"/>
+      <w:color w:themeColor="accent1" w:themeShade="bf" w:val="365F91"/>
       <w:sz w:val="28"/>
       <w:szCs w:val="28"/>
     </w:rPr>
@@ -1513,7 +1488,7 @@
     </w:pPr>
     <w:rPr>
       <w:rFonts w:ascii="Cambria" w:hAnsi="Cambria" w:eastAsia="Arial" w:cs="Arial" w:asciiTheme="majorHAnsi" w:cstheme="majorBidi" w:eastAsiaTheme="majorEastAsia" w:hAnsiTheme="majorHAnsi"/>
-      <w:color w:val="243F60" w:themeColor="accent1" w:themeShade="7f"/>
+      <w:color w:themeColor="accent1" w:themeShade="7f" w:val="243F60"/>
     </w:rPr>
   </w:style>
   <w:style w:type="paragraph" w:styleId="Heading6">
@@ -1535,7 +1510,7 @@
     </w:pPr>
     <w:rPr>
       <w:rFonts w:ascii="Cambria" w:hAnsi="Cambria" w:eastAsia="Arial" w:cs="Arial" w:asciiTheme="majorHAnsi" w:cstheme="majorBidi" w:eastAsiaTheme="majorEastAsia" w:hAnsiTheme="majorHAnsi"/>
-      <w:color w:val="243F60" w:themeColor="accent1" w:themeShade="7f"/>
+      <w:color w:themeColor="accent1" w:themeShade="7f" w:val="243F60"/>
     </w:rPr>
   </w:style>
   <w:style w:type="paragraph" w:styleId="Heading7">
@@ -1559,7 +1534,7 @@
       <w:rFonts w:ascii="Cambria" w:hAnsi="Cambria" w:eastAsia="Arial" w:cs="Arial" w:asciiTheme="majorHAnsi" w:cstheme="majorBidi" w:eastAsiaTheme="majorEastAsia" w:hAnsiTheme="majorHAnsi"/>
       <w:i/>
       <w:iCs/>
-      <w:color w:val="243F60" w:themeColor="accent1" w:themeShade="7f"/>
+      <w:color w:themeColor="accent1" w:themeShade="7f" w:val="243F60"/>
     </w:rPr>
   </w:style>
   <w:style w:type="paragraph" w:styleId="Heading8">
@@ -1581,7 +1556,7 @@
     </w:pPr>
     <w:rPr>
       <w:rFonts w:ascii="Cambria" w:hAnsi="Cambria" w:eastAsia="Arial" w:cs="Arial" w:asciiTheme="majorHAnsi" w:cstheme="majorBidi" w:eastAsiaTheme="majorEastAsia" w:hAnsiTheme="majorHAnsi"/>
-      <w:color w:val="272727" w:themeColor="text1" w:themeTint="d8"/>
+      <w:color w:themeColor="text1" w:themeTint="d8" w:val="272727"/>
       <w:sz w:val="21"/>
       <w:szCs w:val="21"/>
     </w:rPr>
@@ -1607,7 +1582,7 @@
       <w:rFonts w:ascii="Cambria" w:hAnsi="Cambria" w:eastAsia="Arial" w:cs="Arial" w:asciiTheme="majorHAnsi" w:cstheme="majorBidi" w:eastAsiaTheme="majorEastAsia" w:hAnsiTheme="majorHAnsi"/>
       <w:i/>
       <w:iCs/>
-      <w:color w:val="272727" w:themeColor="text1" w:themeTint="d8"/>
+      <w:color w:themeColor="text1" w:themeTint="d8" w:val="272727"/>
       <w:sz w:val="21"/>
       <w:szCs w:val="21"/>
     </w:rPr>
@@ -1818,7 +1793,7 @@
     <w:qFormat/>
     <w:rPr/>
   </w:style>
-  <w:style w:type="character" w:styleId="Berschrift2Zchn" w:customStyle="1">
+  <w:style w:type="character" w:styleId="berschrift2Zchn" w:customStyle="1">
     <w:name w:val="Überschrift 2 Zchn"/>
     <w:basedOn w:val="DefaultParagraphFont"/>
     <w:qFormat/>
@@ -1857,17 +1832,17 @@
       <w:lang w:val="en-GB" w:eastAsia="de-DE"/>
     </w:rPr>
   </w:style>
-  <w:style w:type="character" w:styleId="InternetLink">
+  <w:style w:type="character" w:styleId="Hyperlink">
     <w:name w:val="Hyperlink"/>
     <w:basedOn w:val="DefaultParagraphFont"/>
     <w:uiPriority w:val="99"/>
     <w:unhideWhenUsed/>
     <w:rPr>
-      <w:color w:val="0000FF" w:themeColor="hyperlink"/>
+      <w:color w:themeColor="hyperlink" w:val="0000FF"/>
       <w:u w:val="single"/>
     </w:rPr>
   </w:style>
-  <w:style w:type="character" w:styleId="Berschrift1Zchn" w:customStyle="1">
+  <w:style w:type="character" w:styleId="berschrift1Zchn" w:customStyle="1">
     <w:name w:val="Überschrift 1 Zchn"/>
     <w:basedOn w:val="DefaultParagraphFont"/>
     <w:uiPriority w:val="9"/>
@@ -1876,22 +1851,22 @@
       <w:rFonts w:ascii="Cambria" w:hAnsi="Cambria" w:eastAsia="Arial" w:cs="Arial" w:asciiTheme="majorHAnsi" w:cstheme="majorBidi" w:eastAsiaTheme="majorEastAsia" w:hAnsiTheme="majorHAnsi"/>
       <w:b/>
       <w:bCs/>
-      <w:color w:val="365F91" w:themeColor="accent1" w:themeShade="bf"/>
+      <w:color w:themeColor="accent1" w:themeShade="bf" w:val="365F91"/>
       <w:sz w:val="28"/>
       <w:szCs w:val="28"/>
     </w:rPr>
   </w:style>
-  <w:style w:type="character" w:styleId="Berschrift5Zchn" w:customStyle="1">
+  <w:style w:type="character" w:styleId="berschrift5Zchn" w:customStyle="1">
     <w:name w:val="Überschrift 5 Zchn"/>
     <w:basedOn w:val="DefaultParagraphFont"/>
     <w:uiPriority w:val="9"/>
     <w:qFormat/>
     <w:rPr>
       <w:rFonts w:ascii="Cambria" w:hAnsi="Cambria" w:eastAsia="Arial" w:cs="Arial" w:asciiTheme="majorHAnsi" w:cstheme="majorBidi" w:eastAsiaTheme="majorEastAsia" w:hAnsiTheme="majorHAnsi"/>
-      <w:color w:val="243F60" w:themeColor="accent1" w:themeShade="7f"/>
-    </w:rPr>
-  </w:style>
-  <w:style w:type="character" w:styleId="Berschrift3Zchn" w:customStyle="1">
+      <w:color w:themeColor="accent1" w:themeShade="7f" w:val="243F60"/>
+    </w:rPr>
+  </w:style>
+  <w:style w:type="character" w:styleId="berschrift3Zchn" w:customStyle="1">
     <w:name w:val="Überschrift 3 Zchn"/>
     <w:basedOn w:val="DefaultParagraphFont"/>
     <w:uiPriority w:val="9"/>
@@ -1901,7 +1876,7 @@
       <w:iCs/>
     </w:rPr>
   </w:style>
-  <w:style w:type="character" w:styleId="Berschrift4Zchn" w:customStyle="1">
+  <w:style w:type="character" w:styleId="berschrift4Zchn" w:customStyle="1">
     <w:name w:val="Überschrift 4 Zchn"/>
     <w:basedOn w:val="DefaultParagraphFont"/>
     <w:uiPriority w:val="9"/>
@@ -1912,8 +1887,8 @@
       <w:iCs/>
     </w:rPr>
   </w:style>
-  <w:style w:type="character" w:styleId="Linenumber">
-    <w:name w:val="line number"/>
+  <w:style w:type="character" w:styleId="LineNumber">
+    <w:name w:val="Line Number"/>
     <w:basedOn w:val="DefaultParagraphFont"/>
     <w:uiPriority w:val="99"/>
     <w:semiHidden/>
@@ -1953,7 +1928,14 @@
       <w:vertAlign w:val="superscript"/>
     </w:rPr>
   </w:style>
-  <w:style w:type="character" w:styleId="EndnoteAnchor">
+  <w:style w:type="character" w:styleId="EndnoteCharacters1">
+    <w:name w:val="Endnote Characters1"/>
+    <w:qFormat/>
+    <w:rPr>
+      <w:vertAlign w:val="superscript"/>
+    </w:rPr>
+  </w:style>
+  <w:style w:type="character" w:styleId="EndnoteReference">
     <w:name w:val="Endnote Reference"/>
     <w:rPr>
       <w:vertAlign w:val="superscript"/>
@@ -1979,7 +1961,14 @@
       <w:vertAlign w:val="superscript"/>
     </w:rPr>
   </w:style>
-  <w:style w:type="character" w:styleId="FootnoteAnchor">
+  <w:style w:type="character" w:styleId="FootnoteCharacters1">
+    <w:name w:val="Footnote Characters1"/>
+    <w:qFormat/>
+    <w:rPr>
+      <w:vertAlign w:val="superscript"/>
+    </w:rPr>
+  </w:style>
+  <w:style w:type="character" w:styleId="FootnoteReference">
     <w:name w:val="Footnote Reference"/>
     <w:rPr>
       <w:vertAlign w:val="superscript"/>
@@ -2013,19 +2002,19 @@
       <w:szCs w:val="24"/>
     </w:rPr>
   </w:style>
-  <w:style w:type="character" w:styleId="VisitedInternetLink">
+  <w:style w:type="character" w:styleId="FollowedHyperlink">
     <w:name w:val="FollowedHyperlink"/>
     <w:basedOn w:val="DefaultParagraphFont"/>
     <w:uiPriority w:val="99"/>
     <w:semiHidden/>
     <w:unhideWhenUsed/>
     <w:rPr>
-      <w:color w:val="800080" w:themeColor="followedHyperlink"/>
+      <w:color w:themeColor="followedHyperlink" w:val="800080"/>
       <w:u w:val="single"/>
     </w:rPr>
   </w:style>
-  <w:style w:type="character" w:styleId="Pagenumber">
-    <w:name w:val="page number"/>
+  <w:style w:type="character" w:styleId="PageNumber">
+    <w:name w:val="Page Number"/>
     <w:basedOn w:val="DefaultParagraphFont"/>
     <w:uiPriority w:val="99"/>
     <w:semiHidden/>
@@ -2033,7 +2022,7 @@
     <w:qFormat/>
     <w:rPr/>
   </w:style>
-  <w:style w:type="character" w:styleId="Annotationreference">
+  <w:style w:type="character" w:styleId="annotationreference">
     <w:name w:val="annotation reference"/>
     <w:basedOn w:val="DefaultParagraphFont"/>
     <w:uiPriority w:val="99"/>
@@ -2079,7 +2068,7 @@
       <w:shd w:fill="E1DFDD" w:val="clear"/>
     </w:rPr>
   </w:style>
-  <w:style w:type="character" w:styleId="Berschrift6Zchn" w:customStyle="1">
+  <w:style w:type="character" w:styleId="berschrift6Zchn" w:customStyle="1">
     <w:name w:val="Überschrift 6 Zchn"/>
     <w:basedOn w:val="DefaultParagraphFont"/>
     <w:uiPriority w:val="9"/>
@@ -2087,10 +2076,10 @@
     <w:qFormat/>
     <w:rPr>
       <w:rFonts w:ascii="Cambria" w:hAnsi="Cambria" w:eastAsia="Arial" w:cs="Arial" w:asciiTheme="majorHAnsi" w:cstheme="majorBidi" w:eastAsiaTheme="majorEastAsia" w:hAnsiTheme="majorHAnsi"/>
-      <w:color w:val="243F60" w:themeColor="accent1" w:themeShade="7f"/>
-    </w:rPr>
-  </w:style>
-  <w:style w:type="character" w:styleId="Berschrift7Zchn" w:customStyle="1">
+      <w:color w:themeColor="accent1" w:themeShade="7f" w:val="243F60"/>
+    </w:rPr>
+  </w:style>
+  <w:style w:type="character" w:styleId="berschrift7Zchn" w:customStyle="1">
     <w:name w:val="Überschrift 7 Zchn"/>
     <w:basedOn w:val="DefaultParagraphFont"/>
     <w:uiPriority w:val="9"/>
@@ -2100,10 +2089,10 @@
       <w:rFonts w:ascii="Cambria" w:hAnsi="Cambria" w:eastAsia="Arial" w:cs="Arial" w:asciiTheme="majorHAnsi" w:cstheme="majorBidi" w:eastAsiaTheme="majorEastAsia" w:hAnsiTheme="majorHAnsi"/>
       <w:i/>
       <w:iCs/>
-      <w:color w:val="243F60" w:themeColor="accent1" w:themeShade="7f"/>
-    </w:rPr>
-  </w:style>
-  <w:style w:type="character" w:styleId="Berschrift8Zchn" w:customStyle="1">
+      <w:color w:themeColor="accent1" w:themeShade="7f" w:val="243F60"/>
+    </w:rPr>
+  </w:style>
+  <w:style w:type="character" w:styleId="berschrift8Zchn" w:customStyle="1">
     <w:name w:val="Überschrift 8 Zchn"/>
     <w:basedOn w:val="DefaultParagraphFont"/>
     <w:uiPriority w:val="9"/>
@@ -2111,12 +2100,12 @@
     <w:qFormat/>
     <w:rPr>
       <w:rFonts w:ascii="Cambria" w:hAnsi="Cambria" w:eastAsia="Arial" w:cs="Arial" w:asciiTheme="majorHAnsi" w:cstheme="majorBidi" w:eastAsiaTheme="majorEastAsia" w:hAnsiTheme="majorHAnsi"/>
-      <w:color w:val="272727" w:themeColor="text1" w:themeTint="d8"/>
+      <w:color w:themeColor="text1" w:themeTint="d8" w:val="272727"/>
       <w:sz w:val="21"/>
       <w:szCs w:val="21"/>
     </w:rPr>
   </w:style>
-  <w:style w:type="character" w:styleId="Berschrift9Zchn" w:customStyle="1">
+  <w:style w:type="character" w:styleId="berschrift9Zchn" w:customStyle="1">
     <w:name w:val="Überschrift 9 Zchn"/>
     <w:basedOn w:val="DefaultParagraphFont"/>
     <w:uiPriority w:val="9"/>
@@ -2126,7 +2115,7 @@
       <w:rFonts w:ascii="Cambria" w:hAnsi="Cambria" w:eastAsia="Arial" w:cs="Arial" w:asciiTheme="majorHAnsi" w:cstheme="majorBidi" w:eastAsiaTheme="majorEastAsia" w:hAnsiTheme="majorHAnsi"/>
       <w:i/>
       <w:iCs/>
-      <w:color w:val="272727" w:themeColor="text1" w:themeTint="d8"/>
+      <w:color w:themeColor="text1" w:themeTint="d8" w:val="272727"/>
       <w:sz w:val="21"/>
       <w:szCs w:val="21"/>
     </w:rPr>
@@ -2156,7 +2145,7 @@
   <w:style w:type="paragraph" w:styleId="Heading">
     <w:name w:val="Heading"/>
     <w:basedOn w:val="Normal"/>
-    <w:next w:val="TextBody"/>
+    <w:next w:val="BodyText"/>
     <w:qFormat/>
     <w:pPr>
       <w:keepNext w:val="true"/>
@@ -2168,7 +2157,7 @@
       <w:szCs w:val="28"/>
     </w:rPr>
   </w:style>
-  <w:style w:type="paragraph" w:styleId="TextBody">
+  <w:style w:type="paragraph" w:styleId="BodyText">
     <w:name w:val="Body Text"/>
     <w:basedOn w:val="Normal"/>
     <w:pPr>
@@ -2178,7 +2167,7 @@
   </w:style>
   <w:style w:type="paragraph" w:styleId="List">
     <w:name w:val="List"/>
-    <w:basedOn w:val="TextBody"/>
+    <w:basedOn w:val="BodyText"/>
     <w:pPr/>
     <w:rPr>
       <w:rFonts w:cs="Lohit Devanagari"/>
@@ -2196,7 +2185,7 @@
     <w:rPr>
       <w:i/>
       <w:iCs/>
-      <w:color w:val="1F497D" w:themeColor="text2"/>
+      <w:color w:themeColor="text2" w:val="1F497D"/>
       <w:sz w:val="18"/>
       <w:szCs w:val="18"/>
     </w:rPr>
@@ -2265,7 +2254,7 @@
     <w:uiPriority w:val="29"/>
     <w:qFormat/>
     <w:pPr>
-      <w:ind w:left="720" w:right="720" w:hanging="0"/>
+      <w:ind w:hanging="0" w:left="720" w:right="720"/>
     </w:pPr>
     <w:rPr>
       <w:i/>
@@ -2285,7 +2274,7 @@
       </w:pBdr>
       <w:shd w:val="clear" w:color="auto" w:fill="F2F2F2"/>
       <w:spacing w:before="0" w:after="0"/>
-      <w:ind w:left="720" w:right="720" w:hanging="0"/>
+      <w:ind w:hanging="0" w:left="720" w:right="720"/>
     </w:pPr>
     <w:rPr>
       <w:i/>
@@ -2354,7 +2343,7 @@
         <w:numId w:val="0"/>
       </w:numPr>
       <w:spacing w:lineRule="exact" w:line="360" w:before="360" w:after="360"/>
-      <w:ind w:right="11" w:hanging="0"/>
+      <w:ind w:hanging="0" w:right="11"/>
       <w:outlineLvl w:val="0"/>
     </w:pPr>
     <w:rPr>
@@ -2363,7 +2352,7 @@
       <w:lang w:val="en-GB"/>
     </w:rPr>
   </w:style>
-  <w:style w:type="paragraph" w:styleId="Contents2">
+  <w:style w:type="paragraph" w:styleId="TOC2">
     <w:name w:val="TOC 2"/>
     <w:basedOn w:val="Normal"/>
     <w:uiPriority w:val="39"/>
@@ -2375,7 +2364,7 @@
         <w:tab w:val="right" w:pos="9396" w:leader="dot"/>
       </w:tabs>
       <w:spacing w:before="0" w:after="0"/>
-      <w:ind w:left="220" w:hanging="0"/>
+      <w:ind w:hanging="0" w:left="220"/>
       <w:jc w:val="left"/>
     </w:pPr>
     <w:rPr>
@@ -2383,7 +2372,7 @@
       <w:smallCaps/>
     </w:rPr>
   </w:style>
-  <w:style w:type="paragraph" w:styleId="Contents1">
+  <w:style w:type="paragraph" w:styleId="TOC1">
     <w:name w:val="TOC 1"/>
     <w:basedOn w:val="Heading1Kapitel"/>
     <w:uiPriority w:val="39"/>
@@ -2393,7 +2382,7 @@
       <w:keepNext w:val="false"/>
       <w:keepLines w:val="false"/>
       <w:spacing w:lineRule="auto" w:line="360" w:before="360" w:after="0"/>
-      <w:ind w:right="0" w:hanging="0"/>
+      <w:ind w:hanging="0" w:right="0"/>
       <w:jc w:val="left"/>
     </w:pPr>
     <w:rPr>
@@ -2405,14 +2394,14 @@
       <w:lang w:val="en-US" w:eastAsia="zh-CN"/>
     </w:rPr>
   </w:style>
-  <w:style w:type="paragraph" w:styleId="Contents3">
+  <w:style w:type="paragraph" w:styleId="TOC3">
     <w:name w:val="TOC 3"/>
     <w:basedOn w:val="Normal"/>
     <w:uiPriority w:val="39"/>
     <w:unhideWhenUsed/>
     <w:pPr>
       <w:spacing w:before="0" w:after="0"/>
-      <w:ind w:left="440" w:hanging="0"/>
+      <w:ind w:hanging="0" w:left="440"/>
       <w:jc w:val="left"/>
     </w:pPr>
     <w:rPr>
@@ -2421,14 +2410,14 @@
       <w:iCs/>
     </w:rPr>
   </w:style>
-  <w:style w:type="paragraph" w:styleId="Contents4">
+  <w:style w:type="paragraph" w:styleId="TOC4">
     <w:name w:val="TOC 4"/>
     <w:basedOn w:val="Normal"/>
     <w:uiPriority w:val="39"/>
     <w:unhideWhenUsed/>
     <w:pPr>
       <w:spacing w:before="0" w:after="0"/>
-      <w:ind w:left="660" w:hanging="0"/>
+      <w:ind w:hanging="0" w:left="660"/>
       <w:jc w:val="left"/>
     </w:pPr>
     <w:rPr>
@@ -2437,14 +2426,14 @@
       <w:szCs w:val="18"/>
     </w:rPr>
   </w:style>
-  <w:style w:type="paragraph" w:styleId="Contents5">
+  <w:style w:type="paragraph" w:styleId="TOC5">
     <w:name w:val="TOC 5"/>
     <w:basedOn w:val="Normal"/>
     <w:uiPriority w:val="39"/>
     <w:unhideWhenUsed/>
     <w:pPr>
       <w:spacing w:before="0" w:after="0"/>
-      <w:ind w:left="880" w:hanging="0"/>
+      <w:ind w:hanging="0" w:left="880"/>
       <w:jc w:val="left"/>
     </w:pPr>
     <w:rPr>
@@ -2453,14 +2442,14 @@
       <w:szCs w:val="18"/>
     </w:rPr>
   </w:style>
-  <w:style w:type="paragraph" w:styleId="Contents6">
+  <w:style w:type="paragraph" w:styleId="TOC6">
     <w:name w:val="TOC 6"/>
     <w:basedOn w:val="Normal"/>
     <w:uiPriority w:val="39"/>
     <w:unhideWhenUsed/>
     <w:pPr>
       <w:spacing w:before="0" w:after="0"/>
-      <w:ind w:left="1100" w:hanging="0"/>
+      <w:ind w:hanging="0" w:left="1100"/>
       <w:jc w:val="left"/>
     </w:pPr>
     <w:rPr>
@@ -2469,14 +2458,14 @@
       <w:szCs w:val="18"/>
     </w:rPr>
   </w:style>
-  <w:style w:type="paragraph" w:styleId="Contents7">
+  <w:style w:type="paragraph" w:styleId="TOC7">
     <w:name w:val="TOC 7"/>
     <w:basedOn w:val="Normal"/>
     <w:uiPriority w:val="39"/>
     <w:unhideWhenUsed/>
     <w:pPr>
       <w:spacing w:before="0" w:after="0"/>
-      <w:ind w:left="1320" w:hanging="0"/>
+      <w:ind w:hanging="0" w:left="1320"/>
       <w:jc w:val="left"/>
     </w:pPr>
     <w:rPr>
@@ -2485,14 +2474,14 @@
       <w:szCs w:val="18"/>
     </w:rPr>
   </w:style>
-  <w:style w:type="paragraph" w:styleId="Contents8">
+  <w:style w:type="paragraph" w:styleId="TOC8">
     <w:name w:val="TOC 8"/>
     <w:basedOn w:val="Normal"/>
     <w:uiPriority w:val="39"/>
     <w:unhideWhenUsed/>
     <w:pPr>
       <w:spacing w:before="0" w:after="0"/>
-      <w:ind w:left="1540" w:hanging="0"/>
+      <w:ind w:hanging="0" w:left="1540"/>
       <w:jc w:val="left"/>
     </w:pPr>
     <w:rPr>
@@ -2501,14 +2490,14 @@
       <w:szCs w:val="18"/>
     </w:rPr>
   </w:style>
-  <w:style w:type="paragraph" w:styleId="Contents9">
+  <w:style w:type="paragraph" w:styleId="TOC9">
     <w:name w:val="TOC 9"/>
     <w:basedOn w:val="Normal"/>
     <w:uiPriority w:val="39"/>
     <w:unhideWhenUsed/>
     <w:pPr>
       <w:spacing w:before="0" w:after="0"/>
-      <w:ind w:left="1760" w:hanging="0"/>
+      <w:ind w:hanging="0" w:left="1760"/>
       <w:jc w:val="left"/>
     </w:pPr>
     <w:rPr>
@@ -2517,7 +2506,7 @@
       <w:szCs w:val="18"/>
     </w:rPr>
   </w:style>
-  <w:style w:type="paragraph" w:styleId="Endnote">
+  <w:style w:type="paragraph" w:styleId="EndnoteText">
     <w:name w:val="Endnote Text"/>
     <w:basedOn w:val="Normal"/>
     <w:uiPriority w:val="99"/>
@@ -2531,7 +2520,7 @@
       <w:szCs w:val="20"/>
     </w:rPr>
   </w:style>
-  <w:style w:type="paragraph" w:styleId="Footnote">
+  <w:style w:type="paragraph" w:styleId="FootnoteText">
     <w:name w:val="Footnote Text"/>
     <w:basedOn w:val="Normal"/>
     <w:uiPriority w:val="99"/>
@@ -2551,7 +2540,7 @@
     <w:qFormat/>
     <w:pPr>
       <w:spacing w:before="0" w:after="120"/>
-      <w:ind w:left="720" w:hanging="0"/>
+      <w:ind w:hanging="0" w:left="720"/>
       <w:contextualSpacing/>
     </w:pPr>
     <w:rPr/>
@@ -2608,8 +2597,8 @@
       <w:lang w:eastAsia="en-US"/>
     </w:rPr>
   </w:style>
-  <w:style w:type="paragraph" w:styleId="Tableoffigures">
-    <w:name w:val="table of figures"/>
+  <w:style w:type="paragraph" w:styleId="TableofFigures">
+    <w:name w:val="Table of Figures"/>
     <w:basedOn w:val="Normal"/>
     <w:uiPriority w:val="99"/>
     <w:unhideWhenUsed/>
@@ -2619,7 +2608,7 @@
     </w:pPr>
     <w:rPr/>
   </w:style>
-  <w:style w:type="paragraph" w:styleId="P1" w:customStyle="1">
+  <w:style w:type="paragraph" w:styleId="p1" w:customStyle="1">
     <w:name w:val="p1"/>
     <w:basedOn w:val="Normal"/>
     <w:qFormat/>
@@ -2638,7 +2627,7 @@
     <w:pPr/>
     <w:rPr/>
   </w:style>
-  <w:style w:type="paragraph" w:styleId="ContentsHeading">
+  <w:style w:type="paragraph" w:styleId="TOCHeading">
     <w:name w:val="TOC Heading"/>
     <w:basedOn w:val="Heading1"/>
     <w:uiPriority w:val="39"/>
@@ -2656,8 +2645,8 @@
       <w:lang w:eastAsia="en-US"/>
     </w:rPr>
   </w:style>
-  <w:style w:type="paragraph" w:styleId="Annotationtext">
-    <w:name w:val="annotation text"/>
+  <w:style w:type="paragraph" w:styleId="AnnotationText">
+    <w:name w:val="Annotation Text"/>
     <w:basedOn w:val="Normal"/>
     <w:unhideWhenUsed/>
     <w:qFormat/>
@@ -2669,9 +2658,9 @@
       <w:szCs w:val="20"/>
     </w:rPr>
   </w:style>
-  <w:style w:type="paragraph" w:styleId="Annotationsubject">
+  <w:style w:type="paragraph" w:styleId="annotationsubject">
     <w:name w:val="annotation subject"/>
-    <w:basedOn w:val="Annotationtext"/>
+    <w:basedOn w:val="AnnotationText"/>
     <w:uiPriority w:val="99"/>
     <w:semiHidden/>
     <w:unhideWhenUsed/>
@@ -2740,41 +2729,41 @@
 </file>
 
 <file path=word/theme/theme1.xml><?xml version="1.0" encoding="utf-8"?>
-<a:theme xmlns:a="http://schemas.openxmlformats.org/drawingml/2006/main" xmlns:r="http://schemas.openxmlformats.org/officeDocument/2006/relationships" xmlns:p="http://schemas.openxmlformats.org/presentationml/2006/main" name="Office Theme">
+<a:theme xmlns:a="http://schemas.openxmlformats.org/drawingml/2006/main" xmlns:r="http://schemas.openxmlformats.org/officeDocument/2006/relationships" name="Office Theme">
   <a:themeElements>
     <a:clrScheme name="Office">
       <a:dk1>
-        <a:sysClr val="windowText" lastClr="000000"/>
+        <a:srgbClr val="000000"/>
       </a:dk1>
       <a:lt1>
-        <a:sysClr val="window" lastClr="FFFFFF"/>
+        <a:srgbClr val="ffffff"/>
       </a:lt1>
       <a:dk2>
-        <a:srgbClr val="1F497D"/>
+        <a:srgbClr val="1f497d"/>
       </a:dk2>
       <a:lt2>
-        <a:srgbClr val="EEECE1"/>
+        <a:srgbClr val="eeece1"/>
       </a:lt2>
       <a:accent1>
-        <a:srgbClr val="4F81BD"/>
+        <a:srgbClr val="4f81bd"/>
       </a:accent1>
       <a:accent2>
-        <a:srgbClr val="C0504D"/>
+        <a:srgbClr val="c0504d"/>
       </a:accent2>
       <a:accent3>
-        <a:srgbClr val="9BBB59"/>
+        <a:srgbClr val="9bbb59"/>
       </a:accent3>
       <a:accent4>
-        <a:srgbClr val="8064A2"/>
+        <a:srgbClr val="8064a2"/>
       </a:accent4>
       <a:accent5>
-        <a:srgbClr val="4BACC6"/>
+        <a:srgbClr val="4bacc6"/>
       </a:accent5>
       <a:accent6>
-        <a:srgbClr val="F79646"/>
+        <a:srgbClr val="f79646"/>
       </a:accent6>
       <a:hlink>
-        <a:srgbClr val="0000FF"/>
+        <a:srgbClr val="0000ff"/>
       </a:hlink>
       <a:folHlink>
         <a:srgbClr val="800080"/>
@@ -2782,17 +2771,17 @@
     </a:clrScheme>
     <a:fontScheme name="Office">
       <a:majorFont>
-        <a:latin typeface="Cambria"/>
-        <a:ea typeface="Arial"/>
-        <a:cs typeface="Arial"/>
+        <a:latin typeface="Cambria" pitchFamily="0" charset="1"/>
+        <a:ea typeface="Arial" pitchFamily="0" charset="1"/>
+        <a:cs typeface="Arial" pitchFamily="0" charset="1"/>
       </a:majorFont>
       <a:minorFont>
-        <a:latin typeface="Calibri"/>
-        <a:ea typeface="Arial"/>
-        <a:cs typeface="Arial"/>
+        <a:latin typeface="Calibri" pitchFamily="0" charset="1"/>
+        <a:ea typeface="Arial" pitchFamily="0" charset="1"/>
+        <a:cs typeface="Arial" pitchFamily="0" charset="1"/>
       </a:minorFont>
     </a:fontScheme>
-    <a:fmtScheme name="Office">
+    <a:fmtScheme>
       <a:fillStyleLst>
         <a:solidFill>
           <a:schemeClr val="phClr"/>
@@ -2802,98 +2791,64 @@
             <a:gs pos="0">
               <a:schemeClr val="phClr">
                 <a:tint val="50000"/>
-                <a:satMod val="300000"/>
               </a:schemeClr>
             </a:gs>
             <a:gs pos="35000">
               <a:schemeClr val="phClr">
                 <a:tint val="37000"/>
-                <a:satMod val="300000"/>
               </a:schemeClr>
             </a:gs>
             <a:gs pos="100000">
               <a:schemeClr val="phClr">
                 <a:tint val="15000"/>
-                <a:satMod val="350000"/>
               </a:schemeClr>
             </a:gs>
           </a:gsLst>
           <a:lin ang="16200000" scaled="1"/>
+          <a:tileRect l="0" t="0" r="0" b="0"/>
         </a:gradFill>
         <a:gradFill>
           <a:gsLst>
             <a:gs pos="0">
               <a:schemeClr val="phClr">
                 <a:shade val="51000"/>
-                <a:satMod val="130000"/>
               </a:schemeClr>
             </a:gs>
             <a:gs pos="80000">
               <a:schemeClr val="phClr">
                 <a:shade val="93000"/>
-                <a:satMod val="130000"/>
               </a:schemeClr>
             </a:gs>
             <a:gs pos="100000">
               <a:schemeClr val="phClr">
                 <a:shade val="94000"/>
-                <a:satMod val="135000"/>
               </a:schemeClr>
             </a:gs>
           </a:gsLst>
           <a:lin ang="16200000" scaled="0"/>
+          <a:tileRect l="0" t="0" r="0" b="0"/>
         </a:gradFill>
       </a:fillStyleLst>
       <a:lnStyleLst>
         <a:ln w="9525" cap="flat" cmpd="sng" algn="ctr">
-          <a:solidFill>
-            <a:schemeClr val="phClr">
-              <a:shade val="95000"/>
-              <a:satMod val="105000"/>
-            </a:schemeClr>
-          </a:solidFill>
           <a:prstDash val="solid"/>
         </a:ln>
         <a:ln w="25400" cap="flat" cmpd="sng" algn="ctr">
-          <a:solidFill>
-            <a:schemeClr val="phClr"/>
-          </a:solidFill>
           <a:prstDash val="solid"/>
         </a:ln>
         <a:ln w="38100" cap="flat" cmpd="sng" algn="ctr">
-          <a:solidFill>
-            <a:schemeClr val="phClr"/>
-          </a:solidFill>
           <a:prstDash val="solid"/>
         </a:ln>
       </a:lnStyleLst>
       <a:effectStyleLst>
         <a:effectStyle>
-          <a:effectLst>
-            <a:outerShdw blurRad="40000" dist="20000" dir="5400000" rotWithShape="0">
-              <a:srgbClr val="000000">
-                <a:alpha val="38000"/>
-              </a:srgbClr>
-            </a:outerShdw>
-          </a:effectLst>
+          <a:effectLst/>
         </a:effectStyle>
         <a:effectStyle>
-          <a:effectLst>
-            <a:outerShdw blurRad="40000" dist="23000" dir="5400000" rotWithShape="0">
-              <a:srgbClr val="000000">
-                <a:alpha val="35000"/>
-              </a:srgbClr>
-            </a:outerShdw>
-          </a:effectLst>
+          <a:effectLst/>
         </a:effectStyle>
         <a:effectStyle>
-          <a:effectLst>
-            <a:outerShdw blurRad="40000" dist="23000" dir="5400000" rotWithShape="0">
-              <a:srgbClr val="000000">
-                <a:alpha val="35000"/>
-              </a:srgbClr>
-            </a:outerShdw>
-          </a:effectLst>
+          <a:effectLst/>
         </a:effectStyle>
       </a:effectStyleLst>
       <a:bgFillStyleLst>
@@ -2905,45 +2860,45 @@
             <a:gs pos="0">
               <a:schemeClr val="phClr">
                 <a:tint val="40000"/>
-                <a:satMod val="350000"/>
               </a:schemeClr>
             </a:gs>
             <a:gs pos="40000">
               <a:schemeClr val="phClr">
                 <a:tint val="45000"/>
                 <a:shade val="99000"/>
-                <a:satMod val="350000"/>
               </a:schemeClr>
             </a:gs>
             <a:gs pos="100000">
               <a:schemeClr val="phClr">
                 <a:shade val="20000"/>
-                <a:satMod val="255000"/>
               </a:schemeClr>
             </a:gs>
           </a:gsLst>
-          <a:path path="circle"/>
+          <a:path path="circle">
+            <a:fillToRect l="0" t="0" r="0" b="0"/>
+          </a:path>
+          <a:tileRect l="0" t="0" r="0" b="0"/>
         </a:gradFill>
         <a:gradFill>
           <a:gsLst>
             <a:gs pos="0">
               <a:schemeClr val="phClr">
                 <a:tint val="80000"/>
-                <a:satMod val="300000"/>
               </a:schemeClr>
             </a:gs>
             <a:gs pos="100000">
               <a:schemeClr val="phClr">
                 <a:shade val="30000"/>
-                <a:satMod val="200000"/>
               </a:schemeClr>
             </a:gs>
           </a:gsLst>
-          <a:path path="circle"/>
+          <a:path path="circle">
+            <a:fillToRect l="0" t="0" r="0" b="0"/>
+          </a:path>
+          <a:tileRect l="0" t="0" r="0" b="0"/>
         </a:gradFill>
       </a:bgFillStyleLst>
     </a:fmtScheme>
   </a:themeElements>
-  <a:objectDefaults/>
 </a:theme>
 </file>
</xml_diff>

<commit_message>
Updated Exercise sheets and Slides
</commit_message>
<xml_diff>
--- a/Requirements-Engineering/Exercises/E01-Knowledge-Test-MC/E01-Inital-MC-Knowledgetest.docx
+++ b/Requirements-Engineering/Exercises/E01-Knowledge-Test-MC/E01-Inital-MC-Knowledgetest.docx
@@ -53,20 +53,19 @@
                           </a:xfrm>
                         </wpg:grpSpPr>
                         <wps:wsp>
-                          <wps:cNvPr id="2" name=""/>
                           <wps:cNvSpPr/>
                           <wps:spPr>
                             <a:xfrm>
-                              <a:off x="4866120" y="0"/>
-                              <a:ext cx="519480" cy="11595240"/>
+                              <a:off x="4867200" y="0"/>
+                              <a:ext cx="518040" cy="11595240"/>
                             </a:xfrm>
                             <a:custGeom>
                               <a:avLst/>
                               <a:gdLst>
-                                <a:gd name="textAreaLeft" fmla="*/ 0 w 294480"/>
-                                <a:gd name="textAreaRight" fmla="*/ 295920 w 294480"/>
+                                <a:gd name="textAreaLeft" fmla="*/ 0 w 293760"/>
+                                <a:gd name="textAreaRight" fmla="*/ 295920 w 293760"/>
                                 <a:gd name="textAreaTop" fmla="*/ 0 h 6573600"/>
-                                <a:gd name="textAreaBottom" fmla="*/ 6575040 h 6573600"/>
+                                <a:gd name="textAreaBottom" fmla="*/ 6575760 h 6573600"/>
                               </a:gdLst>
                               <a:ahLst/>
                               <a:rect l="textAreaLeft" t="textAreaTop" r="textAreaRight" b="textAreaBottom"/>
@@ -107,7 +106,7 @@
                         </wps:wsp>
                         <pic:pic xmlns:pic="http://schemas.openxmlformats.org/drawingml/2006/picture">
                           <pic:nvPicPr>
-                            <pic:cNvPr id="3" name="Picture 2731" descr=""/>
+                            <pic:cNvPr id="0" name="Picture 2731" descr=""/>
                             <pic:cNvPicPr/>
                           </pic:nvPicPr>
                           <pic:blipFill>
@@ -275,19 +274,7 @@
           <w:szCs w:val="22"/>
           <w:lang w:val="en-US" w:eastAsia="zh-CN" w:bidi="ar-SA"/>
         </w:rPr>
-        <w:t>1</w:t>
-      </w:r>
-      <w:r>
-        <w:rPr>
-          <w:rFonts w:eastAsia="Arial" w:cs="Arial" w:ascii="DejaVu Sans" w:hAnsi="DejaVu Sans" w:cstheme="minorBidi" w:eastAsiaTheme="minorEastAsia"/>
-          <w:b w:val="false"/>
-          <w:bCs w:val="false"/>
-          <w:color w:val="auto"/>
-          <w:sz w:val="22"/>
-          <w:szCs w:val="22"/>
-          <w:lang w:val="en-US" w:eastAsia="zh-CN" w:bidi="ar-SA"/>
-        </w:rPr>
-        <w:t>1</w:t>
+        <w:t>17</w:t>
       </w:r>
       <w:r>
         <w:rPr>
@@ -296,16 +283,7 @@
           <w:bCs w:val="false"/>
           <w:lang w:val="en-US" w:bidi="ar-SA"/>
         </w:rPr>
-        <w:t>.11.202</w:t>
-      </w:r>
-      <w:r>
-        <w:rPr>
-          <w:rFonts w:ascii="DejaVu Sans" w:hAnsi="DejaVu Sans"/>
-          <w:b w:val="false"/>
-          <w:bCs w:val="false"/>
-          <w:lang w:val="en-US" w:bidi="ar-SA"/>
-        </w:rPr>
-        <w:t>4</w:t>
+        <w:t>.11.2025</w:t>
       </w:r>
     </w:p>
     <w:p>
@@ -341,7 +319,7 @@
           <w:szCs w:val="22"/>
           <w:lang w:val="en-US" w:eastAsia="zh-CN" w:bidi="ar-SA"/>
         </w:rPr>
-        <w:t>18</w:t>
+        <w:t>24</w:t>
       </w:r>
       <w:r>
         <w:rPr>
@@ -350,25 +328,7 @@
           <w:bCs w:val="false"/>
           <w:lang w:val="en-US" w:bidi="ar-SA"/>
         </w:rPr>
-        <w:t>.11.202</w:t>
-      </w:r>
-      <w:r>
-        <w:rPr>
-          <w:rFonts w:ascii="DejaVu Sans" w:hAnsi="DejaVu Sans"/>
-          <w:b w:val="false"/>
-          <w:bCs w:val="false"/>
-          <w:lang w:val="en-US" w:bidi="ar-SA"/>
-        </w:rPr>
-        <w:t>4</w:t>
-      </w:r>
-      <w:r>
-        <w:rPr>
-          <w:rFonts w:ascii="DejaVu Sans" w:hAnsi="DejaVu Sans"/>
-          <w:b w:val="false"/>
-          <w:bCs w:val="false"/>
-          <w:lang w:val="en-US" w:bidi="ar-SA"/>
-        </w:rPr>
-        <w:t xml:space="preserve"> – 1:59pm</w:t>
+        <w:t>.11.2025 – 1:59pm</w:t>
       </w:r>
     </w:p>
     <w:p>
@@ -408,7 +368,7 @@
       </w:r>
       <w:r>
         <w:rPr>
-          <w:rStyle w:val="Hyperlink"/>
+          <w:rStyle w:val="InternetLink"/>
           <w:b w:val="false"/>
           <w:bCs w:val="false"/>
           <w:rFonts w:ascii="DejaVu Sans" w:hAnsi="DejaVu Sans"/>
@@ -418,7 +378,7 @@
       </w:r>
       <w:r>
         <w:rPr>
-          <w:rStyle w:val="Hyperlink"/>
+          <w:rStyle w:val="InternetLink"/>
           <w:b w:val="false"/>
           <w:bCs w:val="false"/>
           <w:rFonts w:ascii="DejaVu Sans" w:hAnsi="DejaVu Sans"/>
@@ -428,7 +388,7 @@
       </w:r>
       <w:r>
         <w:rPr>
-          <w:rStyle w:val="Hyperlink"/>
+          <w:rStyle w:val="InternetLink"/>
           <w:rFonts w:ascii="DejaVu Sans" w:hAnsi="DejaVu Sans"/>
           <w:b w:val="false"/>
           <w:bCs w:val="false"/>
@@ -438,7 +398,7 @@
       </w:r>
       <w:r>
         <w:rPr>
-          <w:rStyle w:val="Hyperlink"/>
+          <w:rStyle w:val="InternetLink"/>
           <w:b w:val="false"/>
           <w:bCs w:val="false"/>
           <w:rFonts w:ascii="DejaVu Sans" w:hAnsi="DejaVu Sans"/>
@@ -465,7 +425,62 @@
           <w:szCs w:val="22"/>
           <w:lang w:val="en-US" w:eastAsia="zh-CN" w:bidi="ar-SA"/>
         </w:rPr>
-        <w:t>→ 02 → Exercise</w:t>
+        <w:t xml:space="preserve">→ 02 → </w:t>
+      </w:r>
+      <w:r>
+        <w:fldChar w:fldCharType="begin"/>
+      </w:r>
+      <w:r>
+        <w:rPr>
+          <w:rStyle w:val="InternetLink"/>
+          <w:sz w:val="22"/>
+          <w:b w:val="false"/>
+          <w:szCs w:val="22"/>
+          <w:bCs w:val="false"/>
+          <w:rFonts w:eastAsia="Arial" w:cs="Arial" w:ascii="DejaVu Sans" w:hAnsi="DejaVu Sans"/>
+          <w:color w:val="auto"/>
+          <w:lang w:val="en-US" w:eastAsia="zh-CN" w:bidi="ar-SA"/>
+        </w:rPr>
+        <w:instrText xml:space="preserve"> HYPERLINK "https://re.etce-lab.de/" \l "/id/66e8021767cc9a1050ae61c4"</w:instrText>
+      </w:r>
+      <w:r>
+        <w:rPr>
+          <w:rStyle w:val="InternetLink"/>
+          <w:sz w:val="22"/>
+          <w:b w:val="false"/>
+          <w:szCs w:val="22"/>
+          <w:bCs w:val="false"/>
+          <w:rFonts w:eastAsia="Arial" w:cs="Arial" w:ascii="DejaVu Sans" w:hAnsi="DejaVu Sans"/>
+          <w:color w:val="auto"/>
+          <w:lang w:val="en-US" w:eastAsia="zh-CN" w:bidi="ar-SA"/>
+        </w:rPr>
+        <w:fldChar w:fldCharType="separate"/>
+      </w:r>
+      <w:r>
+        <w:rPr>
+          <w:rStyle w:val="InternetLink"/>
+          <w:rFonts w:eastAsia="Arial" w:cs="Arial" w:ascii="DejaVu Sans" w:hAnsi="DejaVu Sans" w:cstheme="minorBidi" w:eastAsiaTheme="minorEastAsia"/>
+          <w:b w:val="false"/>
+          <w:bCs w:val="false"/>
+          <w:color w:val="auto"/>
+          <w:sz w:val="22"/>
+          <w:szCs w:val="22"/>
+          <w:lang w:val="en-US" w:eastAsia="zh-CN" w:bidi="ar-SA"/>
+        </w:rPr>
+        <w:t>Exercise</w:t>
+      </w:r>
+      <w:r>
+        <w:rPr>
+          <w:rStyle w:val="InternetLink"/>
+          <w:sz w:val="22"/>
+          <w:b w:val="false"/>
+          <w:szCs w:val="22"/>
+          <w:bCs w:val="false"/>
+          <w:rFonts w:eastAsia="Arial" w:cs="Arial" w:ascii="DejaVu Sans" w:hAnsi="DejaVu Sans"/>
+          <w:color w:val="auto"/>
+          <w:lang w:val="en-US" w:eastAsia="zh-CN" w:bidi="ar-SA"/>
+        </w:rPr>
+        <w:fldChar w:fldCharType="end"/>
       </w:r>
     </w:p>
     <w:p>
@@ -518,7 +533,7 @@
           <w:tab w:val="left" w:pos="567" w:leader="none"/>
         </w:tabs>
         <w:spacing w:lineRule="auto" w:line="300" w:before="120" w:after="120"/>
-        <w:ind w:hanging="0" w:left="720"/>
+        <w:ind w:left="720" w:hanging="0"/>
         <w:rPr>
           <w:rFonts w:ascii="DejaVu Sans" w:hAnsi="DejaVu Sans"/>
         </w:rPr>
@@ -537,7 +552,7 @@
           <w:tab w:val="left" w:pos="567" w:leader="none"/>
         </w:tabs>
         <w:spacing w:lineRule="auto" w:line="300" w:before="120" w:after="120"/>
-        <w:ind w:hanging="0" w:left="720"/>
+        <w:ind w:left="720" w:hanging="0"/>
         <w:jc w:val="center"/>
         <w:rPr/>
       </w:pPr>
@@ -554,7 +569,7 @@
       <w:hyperlink r:id="rId4" w:tgtFrame="mailto:etce-re@tu-clausthal.de">
         <w:r>
           <w:rPr>
-            <w:rStyle w:val="Hyperlink"/>
+            <w:rStyle w:val="InternetLink"/>
             <w:b/>
             <w:bCs/>
             <w:color w:val="C9211E"/>
@@ -583,9 +598,10 @@
           <w:tab w:val="left" w:pos="567" w:leader="none"/>
         </w:tabs>
         <w:spacing w:lineRule="auto" w:line="300" w:before="120" w:after="120"/>
-        <w:ind w:hanging="0" w:left="720"/>
+        <w:ind w:left="720" w:hanging="0"/>
         <w:jc w:val="center"/>
         <w:rPr>
+          <w:b/>
           <w:b/>
           <w:bCs/>
           <w:color w:val="C9211E"/>
@@ -645,7 +661,7 @@
     <w:pPr>
       <w:pStyle w:val="Footer"/>
       <w:spacing w:before="120" w:after="0"/>
-      <w:ind w:hanging="0" w:right="360"/>
+      <w:ind w:right="360" w:hanging="0"/>
       <w:rPr/>
     </w:pPr>
     <w:r>
@@ -664,7 +680,7 @@
               <wp:extent cx="17780" cy="243840"/>
               <wp:effectExtent l="0" t="0" r="0" b="0"/>
               <wp:wrapNone/>
-              <wp:docPr id="6" name="Frame1"/>
+              <wp:docPr id="4" name="Frame1"/>
               <a:graphic xmlns:a="http://schemas.openxmlformats.org/drawingml/2006/main">
                 <a:graphicData uri="http://schemas.microsoft.com/office/word/2010/wordprocessingShape">
                   <wps:wsp>
@@ -811,7 +827,7 @@
           <wp:extent cx="2445385" cy="318770"/>
           <wp:effectExtent l="0" t="0" r="0" b="0"/>
           <wp:wrapNone/>
-          <wp:docPr id="7" name="Picture 1" descr=""/>
+          <wp:docPr id="6" name="Picture 1" descr=""/>
           <wp:cNvGraphicFramePr>
             <a:graphicFrameLocks xmlns:a="http://schemas.openxmlformats.org/drawingml/2006/main" noChangeAspect="1"/>
           </wp:cNvGraphicFramePr>
@@ -819,7 +835,7 @@
             <a:graphicData uri="http://schemas.openxmlformats.org/drawingml/2006/picture">
               <pic:pic xmlns:pic="http://schemas.openxmlformats.org/drawingml/2006/picture">
                 <pic:nvPicPr>
-                  <pic:cNvPr id="7" name="Picture 1" descr=""/>
+                  <pic:cNvPr id="6" name="Picture 1" descr=""/>
                   <pic:cNvPicPr>
                     <a:picLocks noChangeAspect="1" noChangeArrowheads="1"/>
                   </pic:cNvPicPr>
@@ -860,7 +876,7 @@
     <w:r>
       <w:rPr/>
       <w:drawing>
-        <wp:anchor behindDoc="1" distT="0" distB="0" distL="0" distR="0" simplePos="0" locked="0" layoutInCell="1" allowOverlap="1" relativeHeight="3">
+        <wp:anchor behindDoc="1" distT="0" distB="0" distL="0" distR="0" simplePos="0" locked="0" layoutInCell="0" allowOverlap="1" relativeHeight="3">
           <wp:simplePos x="0" y="0"/>
           <wp:positionH relativeFrom="column">
             <wp:posOffset>-540385</wp:posOffset>
@@ -871,7 +887,7 @@
           <wp:extent cx="3228975" cy="421005"/>
           <wp:effectExtent l="0" t="0" r="0" b="0"/>
           <wp:wrapNone/>
-          <wp:docPr id="8" name="Picture 474" descr=""/>
+          <wp:docPr id="7" name="Picture 474" descr=""/>
           <wp:cNvGraphicFramePr>
             <a:graphicFrameLocks xmlns:a="http://schemas.openxmlformats.org/drawingml/2006/main" noChangeAspect="1"/>
           </wp:cNvGraphicFramePr>
@@ -879,7 +895,7 @@
             <a:graphicData uri="http://schemas.openxmlformats.org/drawingml/2006/picture">
               <pic:pic xmlns:pic="http://schemas.openxmlformats.org/drawingml/2006/picture">
                 <pic:nvPicPr>
-                  <pic:cNvPr id="8" name="Picture 474" descr=""/>
+                  <pic:cNvPr id="7" name="Picture 474" descr=""/>
                   <pic:cNvPicPr>
                     <a:picLocks noChangeAspect="1" noChangeArrowheads="1"/>
                   </pic:cNvPicPr>
@@ -934,6 +950,7 @@
       <w:jc w:val="left"/>
       <w:rPr>
         <w:b/>
+        <w:b/>
       </w:rPr>
     </w:pPr>
     <w:r>
@@ -953,16 +970,16 @@
           <wp:effectExtent l="0" t="0" r="0" b="0"/>
           <wp:wrapTight wrapText="bothSides">
             <wp:wrapPolygon edited="0">
-              <wp:start x="-13" y="0"/>
-              <wp:lineTo x="-13" y="20677"/>
-              <wp:lineTo x="21438" y="20677"/>
-              <wp:lineTo x="21438" y="8838"/>
-              <wp:lineTo x="4103" y="8838"/>
-              <wp:lineTo x="4103" y="0"/>
-              <wp:lineTo x="-13" y="0"/>
+              <wp:start x="-18" y="0"/>
+              <wp:lineTo x="-18" y="20670"/>
+              <wp:lineTo x="21432" y="20670"/>
+              <wp:lineTo x="21432" y="8831"/>
+              <wp:lineTo x="4097" y="8831"/>
+              <wp:lineTo x="4097" y="0"/>
+              <wp:lineTo x="-18" y="0"/>
             </wp:wrapPolygon>
           </wp:wrapTight>
-          <wp:docPr id="4" name="Picture 5" descr=""/>
+          <wp:docPr id="2" name="Picture 5" descr=""/>
           <wp:cNvGraphicFramePr>
             <a:graphicFrameLocks xmlns:a="http://schemas.openxmlformats.org/drawingml/2006/main" noChangeAspect="1"/>
           </wp:cNvGraphicFramePr>
@@ -970,7 +987,7 @@
             <a:graphicData uri="http://schemas.openxmlformats.org/drawingml/2006/picture">
               <pic:pic xmlns:pic="http://schemas.openxmlformats.org/drawingml/2006/picture">
                 <pic:nvPicPr>
-                  <pic:cNvPr id="4" name="Picture 5" descr=""/>
+                  <pic:cNvPr id="2" name="Picture 5" descr=""/>
                   <pic:cNvPicPr>
                     <a:picLocks noChangeAspect="1" noChangeArrowheads="1"/>
                   </pic:cNvPicPr>
@@ -1027,16 +1044,16 @@
           <wp:effectExtent l="0" t="0" r="0" b="0"/>
           <wp:wrapTight wrapText="bothSides">
             <wp:wrapPolygon edited="0">
-              <wp:start x="-13" y="0"/>
-              <wp:lineTo x="-13" y="20981"/>
-              <wp:lineTo x="21464" y="20981"/>
-              <wp:lineTo x="21464" y="9255"/>
-              <wp:lineTo x="4103" y="7002"/>
-              <wp:lineTo x="4103" y="0"/>
-              <wp:lineTo x="-13" y="0"/>
+              <wp:start x="-18" y="0"/>
+              <wp:lineTo x="-18" y="20974"/>
+              <wp:lineTo x="21458" y="20974"/>
+              <wp:lineTo x="21458" y="9248"/>
+              <wp:lineTo x="4097" y="6995"/>
+              <wp:lineTo x="4097" y="0"/>
+              <wp:lineTo x="-18" y="0"/>
             </wp:wrapPolygon>
           </wp:wrapTight>
-          <wp:docPr id="5" name="Picture 469" descr=""/>
+          <wp:docPr id="3" name="Picture 469" descr=""/>
           <wp:cNvGraphicFramePr>
             <a:graphicFrameLocks xmlns:a="http://schemas.openxmlformats.org/drawingml/2006/main" noChangeAspect="1"/>
           </wp:cNvGraphicFramePr>
@@ -1044,7 +1061,7 @@
             <a:graphicData uri="http://schemas.openxmlformats.org/drawingml/2006/picture">
               <pic:pic xmlns:pic="http://schemas.openxmlformats.org/drawingml/2006/picture">
                 <pic:nvPicPr>
-                  <pic:cNvPr id="5" name="Picture 469" descr=""/>
+                  <pic:cNvPr id="3" name="Picture 469" descr=""/>
                   <pic:cNvPicPr>
                     <a:picLocks noChangeAspect="1" noChangeArrowheads="1"/>
                   </pic:cNvPicPr>
@@ -1405,7 +1422,7 @@
       <w:rFonts w:ascii="Cambria" w:hAnsi="Cambria" w:eastAsia="Arial" w:cs="Arial" w:asciiTheme="majorHAnsi" w:cstheme="majorBidi" w:eastAsiaTheme="majorEastAsia" w:hAnsiTheme="majorHAnsi"/>
       <w:b/>
       <w:bCs/>
-      <w:color w:themeColor="accent1" w:themeShade="bf" w:val="365F91"/>
+      <w:color w:val="365F91" w:themeColor="accent1" w:themeShade="bf"/>
       <w:sz w:val="28"/>
       <w:szCs w:val="28"/>
     </w:rPr>
@@ -1488,7 +1505,7 @@
     </w:pPr>
     <w:rPr>
       <w:rFonts w:ascii="Cambria" w:hAnsi="Cambria" w:eastAsia="Arial" w:cs="Arial" w:asciiTheme="majorHAnsi" w:cstheme="majorBidi" w:eastAsiaTheme="majorEastAsia" w:hAnsiTheme="majorHAnsi"/>
-      <w:color w:themeColor="accent1" w:themeShade="7f" w:val="243F60"/>
+      <w:color w:val="243F60" w:themeColor="accent1" w:themeShade="7f"/>
     </w:rPr>
   </w:style>
   <w:style w:type="paragraph" w:styleId="Heading6">
@@ -1510,7 +1527,7 @@
     </w:pPr>
     <w:rPr>
       <w:rFonts w:ascii="Cambria" w:hAnsi="Cambria" w:eastAsia="Arial" w:cs="Arial" w:asciiTheme="majorHAnsi" w:cstheme="majorBidi" w:eastAsiaTheme="majorEastAsia" w:hAnsiTheme="majorHAnsi"/>
-      <w:color w:themeColor="accent1" w:themeShade="7f" w:val="243F60"/>
+      <w:color w:val="243F60" w:themeColor="accent1" w:themeShade="7f"/>
     </w:rPr>
   </w:style>
   <w:style w:type="paragraph" w:styleId="Heading7">
@@ -1534,7 +1551,7 @@
       <w:rFonts w:ascii="Cambria" w:hAnsi="Cambria" w:eastAsia="Arial" w:cs="Arial" w:asciiTheme="majorHAnsi" w:cstheme="majorBidi" w:eastAsiaTheme="majorEastAsia" w:hAnsiTheme="majorHAnsi"/>
       <w:i/>
       <w:iCs/>
-      <w:color w:themeColor="accent1" w:themeShade="7f" w:val="243F60"/>
+      <w:color w:val="243F60" w:themeColor="accent1" w:themeShade="7f"/>
     </w:rPr>
   </w:style>
   <w:style w:type="paragraph" w:styleId="Heading8">
@@ -1556,7 +1573,7 @@
     </w:pPr>
     <w:rPr>
       <w:rFonts w:ascii="Cambria" w:hAnsi="Cambria" w:eastAsia="Arial" w:cs="Arial" w:asciiTheme="majorHAnsi" w:cstheme="majorBidi" w:eastAsiaTheme="majorEastAsia" w:hAnsiTheme="majorHAnsi"/>
-      <w:color w:themeColor="text1" w:themeTint="d8" w:val="272727"/>
+      <w:color w:val="272727" w:themeColor="text1" w:themeTint="d8"/>
       <w:sz w:val="21"/>
       <w:szCs w:val="21"/>
     </w:rPr>
@@ -1582,7 +1599,7 @@
       <w:rFonts w:ascii="Cambria" w:hAnsi="Cambria" w:eastAsia="Arial" w:cs="Arial" w:asciiTheme="majorHAnsi" w:cstheme="majorBidi" w:eastAsiaTheme="majorEastAsia" w:hAnsiTheme="majorHAnsi"/>
       <w:i/>
       <w:iCs/>
-      <w:color w:themeColor="text1" w:themeTint="d8" w:val="272727"/>
+      <w:color w:val="272727" w:themeColor="text1" w:themeTint="d8"/>
       <w:sz w:val="21"/>
       <w:szCs w:val="21"/>
     </w:rPr>
@@ -1793,7 +1810,7 @@
     <w:qFormat/>
     <w:rPr/>
   </w:style>
-  <w:style w:type="character" w:styleId="berschrift2Zchn" w:customStyle="1">
+  <w:style w:type="character" w:styleId="Berschrift2Zchn" w:customStyle="1">
     <w:name w:val="Überschrift 2 Zchn"/>
     <w:basedOn w:val="DefaultParagraphFont"/>
     <w:qFormat/>
@@ -1832,17 +1849,17 @@
       <w:lang w:val="en-GB" w:eastAsia="de-DE"/>
     </w:rPr>
   </w:style>
-  <w:style w:type="character" w:styleId="Hyperlink">
+  <w:style w:type="character" w:styleId="InternetLink">
     <w:name w:val="Hyperlink"/>
     <w:basedOn w:val="DefaultParagraphFont"/>
     <w:uiPriority w:val="99"/>
     <w:unhideWhenUsed/>
     <w:rPr>
-      <w:color w:themeColor="hyperlink" w:val="0000FF"/>
+      <w:color w:val="0000FF" w:themeColor="hyperlink"/>
       <w:u w:val="single"/>
     </w:rPr>
   </w:style>
-  <w:style w:type="character" w:styleId="berschrift1Zchn" w:customStyle="1">
+  <w:style w:type="character" w:styleId="Berschrift1Zchn" w:customStyle="1">
     <w:name w:val="Überschrift 1 Zchn"/>
     <w:basedOn w:val="DefaultParagraphFont"/>
     <w:uiPriority w:val="9"/>
@@ -1851,22 +1868,22 @@
       <w:rFonts w:ascii="Cambria" w:hAnsi="Cambria" w:eastAsia="Arial" w:cs="Arial" w:asciiTheme="majorHAnsi" w:cstheme="majorBidi" w:eastAsiaTheme="majorEastAsia" w:hAnsiTheme="majorHAnsi"/>
       <w:b/>
       <w:bCs/>
-      <w:color w:themeColor="accent1" w:themeShade="bf" w:val="365F91"/>
+      <w:color w:val="365F91" w:themeColor="accent1" w:themeShade="bf"/>
       <w:sz w:val="28"/>
       <w:szCs w:val="28"/>
     </w:rPr>
   </w:style>
-  <w:style w:type="character" w:styleId="berschrift5Zchn" w:customStyle="1">
+  <w:style w:type="character" w:styleId="Berschrift5Zchn" w:customStyle="1">
     <w:name w:val="Überschrift 5 Zchn"/>
     <w:basedOn w:val="DefaultParagraphFont"/>
     <w:uiPriority w:val="9"/>
     <w:qFormat/>
     <w:rPr>
       <w:rFonts w:ascii="Cambria" w:hAnsi="Cambria" w:eastAsia="Arial" w:cs="Arial" w:asciiTheme="majorHAnsi" w:cstheme="majorBidi" w:eastAsiaTheme="majorEastAsia" w:hAnsiTheme="majorHAnsi"/>
-      <w:color w:themeColor="accent1" w:themeShade="7f" w:val="243F60"/>
-    </w:rPr>
-  </w:style>
-  <w:style w:type="character" w:styleId="berschrift3Zchn" w:customStyle="1">
+      <w:color w:val="243F60" w:themeColor="accent1" w:themeShade="7f"/>
+    </w:rPr>
+  </w:style>
+  <w:style w:type="character" w:styleId="Berschrift3Zchn" w:customStyle="1">
     <w:name w:val="Überschrift 3 Zchn"/>
     <w:basedOn w:val="DefaultParagraphFont"/>
     <w:uiPriority w:val="9"/>
@@ -1876,7 +1893,7 @@
       <w:iCs/>
     </w:rPr>
   </w:style>
-  <w:style w:type="character" w:styleId="berschrift4Zchn" w:customStyle="1">
+  <w:style w:type="character" w:styleId="Berschrift4Zchn" w:customStyle="1">
     <w:name w:val="Überschrift 4 Zchn"/>
     <w:basedOn w:val="DefaultParagraphFont"/>
     <w:uiPriority w:val="9"/>
@@ -1887,7 +1904,7 @@
       <w:iCs/>
     </w:rPr>
   </w:style>
-  <w:style w:type="character" w:styleId="LineNumber">
+  <w:style w:type="character" w:styleId="LineNumbering">
     <w:name w:val="Line Number"/>
     <w:basedOn w:val="DefaultParagraphFont"/>
     <w:uiPriority w:val="99"/>
@@ -1935,7 +1952,7 @@
       <w:vertAlign w:val="superscript"/>
     </w:rPr>
   </w:style>
-  <w:style w:type="character" w:styleId="EndnoteReference">
+  <w:style w:type="character" w:styleId="EndnoteAnchor">
     <w:name w:val="Endnote Reference"/>
     <w:rPr>
       <w:vertAlign w:val="superscript"/>
@@ -1968,7 +1985,7 @@
       <w:vertAlign w:val="superscript"/>
     </w:rPr>
   </w:style>
-  <w:style w:type="character" w:styleId="FootnoteReference">
+  <w:style w:type="character" w:styleId="FootnoteAnchor">
     <w:name w:val="Footnote Reference"/>
     <w:rPr>
       <w:vertAlign w:val="superscript"/>
@@ -2002,14 +2019,14 @@
       <w:szCs w:val="24"/>
     </w:rPr>
   </w:style>
-  <w:style w:type="character" w:styleId="FollowedHyperlink">
+  <w:style w:type="character" w:styleId="VisitedInternetLink">
     <w:name w:val="FollowedHyperlink"/>
     <w:basedOn w:val="DefaultParagraphFont"/>
     <w:uiPriority w:val="99"/>
     <w:semiHidden/>
     <w:unhideWhenUsed/>
     <w:rPr>
-      <w:color w:themeColor="followedHyperlink" w:val="800080"/>
+      <w:color w:val="800080" w:themeColor="followedHyperlink"/>
       <w:u w:val="single"/>
     </w:rPr>
   </w:style>
@@ -2022,7 +2039,7 @@
     <w:qFormat/>
     <w:rPr/>
   </w:style>
-  <w:style w:type="character" w:styleId="annotationreference">
+  <w:style w:type="character" w:styleId="Annotationreference">
     <w:name w:val="annotation reference"/>
     <w:basedOn w:val="DefaultParagraphFont"/>
     <w:uiPriority w:val="99"/>
@@ -2068,7 +2085,7 @@
       <w:shd w:fill="E1DFDD" w:val="clear"/>
     </w:rPr>
   </w:style>
-  <w:style w:type="character" w:styleId="berschrift6Zchn" w:customStyle="1">
+  <w:style w:type="character" w:styleId="Berschrift6Zchn" w:customStyle="1">
     <w:name w:val="Überschrift 6 Zchn"/>
     <w:basedOn w:val="DefaultParagraphFont"/>
     <w:uiPriority w:val="9"/>
@@ -2076,10 +2093,10 @@
     <w:qFormat/>
     <w:rPr>
       <w:rFonts w:ascii="Cambria" w:hAnsi="Cambria" w:eastAsia="Arial" w:cs="Arial" w:asciiTheme="majorHAnsi" w:cstheme="majorBidi" w:eastAsiaTheme="majorEastAsia" w:hAnsiTheme="majorHAnsi"/>
-      <w:color w:themeColor="accent1" w:themeShade="7f" w:val="243F60"/>
-    </w:rPr>
-  </w:style>
-  <w:style w:type="character" w:styleId="berschrift7Zchn" w:customStyle="1">
+      <w:color w:val="243F60" w:themeColor="accent1" w:themeShade="7f"/>
+    </w:rPr>
+  </w:style>
+  <w:style w:type="character" w:styleId="Berschrift7Zchn" w:customStyle="1">
     <w:name w:val="Überschrift 7 Zchn"/>
     <w:basedOn w:val="DefaultParagraphFont"/>
     <w:uiPriority w:val="9"/>
@@ -2089,10 +2106,10 @@
       <w:rFonts w:ascii="Cambria" w:hAnsi="Cambria" w:eastAsia="Arial" w:cs="Arial" w:asciiTheme="majorHAnsi" w:cstheme="majorBidi" w:eastAsiaTheme="majorEastAsia" w:hAnsiTheme="majorHAnsi"/>
       <w:i/>
       <w:iCs/>
-      <w:color w:themeColor="accent1" w:themeShade="7f" w:val="243F60"/>
-    </w:rPr>
-  </w:style>
-  <w:style w:type="character" w:styleId="berschrift8Zchn" w:customStyle="1">
+      <w:color w:val="243F60" w:themeColor="accent1" w:themeShade="7f"/>
+    </w:rPr>
+  </w:style>
+  <w:style w:type="character" w:styleId="Berschrift8Zchn" w:customStyle="1">
     <w:name w:val="Überschrift 8 Zchn"/>
     <w:basedOn w:val="DefaultParagraphFont"/>
     <w:uiPriority w:val="9"/>
@@ -2100,12 +2117,12 @@
     <w:qFormat/>
     <w:rPr>
       <w:rFonts w:ascii="Cambria" w:hAnsi="Cambria" w:eastAsia="Arial" w:cs="Arial" w:asciiTheme="majorHAnsi" w:cstheme="majorBidi" w:eastAsiaTheme="majorEastAsia" w:hAnsiTheme="majorHAnsi"/>
-      <w:color w:themeColor="text1" w:themeTint="d8" w:val="272727"/>
+      <w:color w:val="272727" w:themeColor="text1" w:themeTint="d8"/>
       <w:sz w:val="21"/>
       <w:szCs w:val="21"/>
     </w:rPr>
   </w:style>
-  <w:style w:type="character" w:styleId="berschrift9Zchn" w:customStyle="1">
+  <w:style w:type="character" w:styleId="Berschrift9Zchn" w:customStyle="1">
     <w:name w:val="Überschrift 9 Zchn"/>
     <w:basedOn w:val="DefaultParagraphFont"/>
     <w:uiPriority w:val="9"/>
@@ -2115,7 +2132,7 @@
       <w:rFonts w:ascii="Cambria" w:hAnsi="Cambria" w:eastAsia="Arial" w:cs="Arial" w:asciiTheme="majorHAnsi" w:cstheme="majorBidi" w:eastAsiaTheme="majorEastAsia" w:hAnsiTheme="majorHAnsi"/>
       <w:i/>
       <w:iCs/>
-      <w:color w:themeColor="text1" w:themeTint="d8" w:val="272727"/>
+      <w:color w:val="272727" w:themeColor="text1" w:themeTint="d8"/>
       <w:sz w:val="21"/>
       <w:szCs w:val="21"/>
     </w:rPr>
@@ -2145,7 +2162,7 @@
   <w:style w:type="paragraph" w:styleId="Heading">
     <w:name w:val="Heading"/>
     <w:basedOn w:val="Normal"/>
-    <w:next w:val="BodyText"/>
+    <w:next w:val="TextBody"/>
     <w:qFormat/>
     <w:pPr>
       <w:keepNext w:val="true"/>
@@ -2157,7 +2174,7 @@
       <w:szCs w:val="28"/>
     </w:rPr>
   </w:style>
-  <w:style w:type="paragraph" w:styleId="BodyText">
+  <w:style w:type="paragraph" w:styleId="TextBody">
     <w:name w:val="Body Text"/>
     <w:basedOn w:val="Normal"/>
     <w:pPr>
@@ -2167,7 +2184,7 @@
   </w:style>
   <w:style w:type="paragraph" w:styleId="List">
     <w:name w:val="List"/>
-    <w:basedOn w:val="BodyText"/>
+    <w:basedOn w:val="TextBody"/>
     <w:pPr/>
     <w:rPr>
       <w:rFonts w:cs="Lohit Devanagari"/>
@@ -2185,7 +2202,7 @@
     <w:rPr>
       <w:i/>
       <w:iCs/>
-      <w:color w:themeColor="text2" w:val="1F497D"/>
+      <w:color w:val="1F497D" w:themeColor="text2"/>
       <w:sz w:val="18"/>
       <w:szCs w:val="18"/>
     </w:rPr>
@@ -2254,7 +2271,7 @@
     <w:uiPriority w:val="29"/>
     <w:qFormat/>
     <w:pPr>
-      <w:ind w:hanging="0" w:left="720" w:right="720"/>
+      <w:ind w:left="720" w:right="720" w:hanging="0"/>
     </w:pPr>
     <w:rPr>
       <w:i/>
@@ -2274,7 +2291,7 @@
       </w:pBdr>
       <w:shd w:val="clear" w:color="auto" w:fill="F2F2F2"/>
       <w:spacing w:before="0" w:after="0"/>
-      <w:ind w:hanging="0" w:left="720" w:right="720"/>
+      <w:ind w:left="720" w:right="720" w:hanging="0"/>
     </w:pPr>
     <w:rPr>
       <w:i/>
@@ -2343,7 +2360,7 @@
         <w:numId w:val="0"/>
       </w:numPr>
       <w:spacing w:lineRule="exact" w:line="360" w:before="360" w:after="360"/>
-      <w:ind w:hanging="0" w:right="11"/>
+      <w:ind w:right="11" w:hanging="0"/>
       <w:outlineLvl w:val="0"/>
     </w:pPr>
     <w:rPr>
@@ -2352,7 +2369,7 @@
       <w:lang w:val="en-GB"/>
     </w:rPr>
   </w:style>
-  <w:style w:type="paragraph" w:styleId="TOC2">
+  <w:style w:type="paragraph" w:styleId="Contents2">
     <w:name w:val="TOC 2"/>
     <w:basedOn w:val="Normal"/>
     <w:uiPriority w:val="39"/>
@@ -2364,7 +2381,7 @@
         <w:tab w:val="right" w:pos="9396" w:leader="dot"/>
       </w:tabs>
       <w:spacing w:before="0" w:after="0"/>
-      <w:ind w:hanging="0" w:left="220"/>
+      <w:ind w:left="220" w:hanging="0"/>
       <w:jc w:val="left"/>
     </w:pPr>
     <w:rPr>
@@ -2372,7 +2389,7 @@
       <w:smallCaps/>
     </w:rPr>
   </w:style>
-  <w:style w:type="paragraph" w:styleId="TOC1">
+  <w:style w:type="paragraph" w:styleId="Contents1">
     <w:name w:val="TOC 1"/>
     <w:basedOn w:val="Heading1Kapitel"/>
     <w:uiPriority w:val="39"/>
@@ -2382,7 +2399,7 @@
       <w:keepNext w:val="false"/>
       <w:keepLines w:val="false"/>
       <w:spacing w:lineRule="auto" w:line="360" w:before="360" w:after="0"/>
-      <w:ind w:hanging="0" w:right="0"/>
+      <w:ind w:right="0" w:hanging="0"/>
       <w:jc w:val="left"/>
     </w:pPr>
     <w:rPr>
@@ -2394,14 +2411,14 @@
       <w:lang w:val="en-US" w:eastAsia="zh-CN"/>
     </w:rPr>
   </w:style>
-  <w:style w:type="paragraph" w:styleId="TOC3">
+  <w:style w:type="paragraph" w:styleId="Contents3">
     <w:name w:val="TOC 3"/>
     <w:basedOn w:val="Normal"/>
     <w:uiPriority w:val="39"/>
     <w:unhideWhenUsed/>
     <w:pPr>
       <w:spacing w:before="0" w:after="0"/>
-      <w:ind w:hanging="0" w:left="440"/>
+      <w:ind w:left="440" w:hanging="0"/>
       <w:jc w:val="left"/>
     </w:pPr>
     <w:rPr>
@@ -2410,14 +2427,14 @@
       <w:iCs/>
     </w:rPr>
   </w:style>
-  <w:style w:type="paragraph" w:styleId="TOC4">
+  <w:style w:type="paragraph" w:styleId="Contents4">
     <w:name w:val="TOC 4"/>
     <w:basedOn w:val="Normal"/>
     <w:uiPriority w:val="39"/>
     <w:unhideWhenUsed/>
     <w:pPr>
       <w:spacing w:before="0" w:after="0"/>
-      <w:ind w:hanging="0" w:left="660"/>
+      <w:ind w:left="660" w:hanging="0"/>
       <w:jc w:val="left"/>
     </w:pPr>
     <w:rPr>
@@ -2426,14 +2443,14 @@
       <w:szCs w:val="18"/>
     </w:rPr>
   </w:style>
-  <w:style w:type="paragraph" w:styleId="TOC5">
+  <w:style w:type="paragraph" w:styleId="Contents5">
     <w:name w:val="TOC 5"/>
     <w:basedOn w:val="Normal"/>
     <w:uiPriority w:val="39"/>
     <w:unhideWhenUsed/>
     <w:pPr>
       <w:spacing w:before="0" w:after="0"/>
-      <w:ind w:hanging="0" w:left="880"/>
+      <w:ind w:left="880" w:hanging="0"/>
       <w:jc w:val="left"/>
     </w:pPr>
     <w:rPr>
@@ -2442,14 +2459,14 @@
       <w:szCs w:val="18"/>
     </w:rPr>
   </w:style>
-  <w:style w:type="paragraph" w:styleId="TOC6">
+  <w:style w:type="paragraph" w:styleId="Contents6">
     <w:name w:val="TOC 6"/>
     <w:basedOn w:val="Normal"/>
     <w:uiPriority w:val="39"/>
     <w:unhideWhenUsed/>
     <w:pPr>
       <w:spacing w:before="0" w:after="0"/>
-      <w:ind w:hanging="0" w:left="1100"/>
+      <w:ind w:left="1100" w:hanging="0"/>
       <w:jc w:val="left"/>
     </w:pPr>
     <w:rPr>
@@ -2458,14 +2475,14 @@
       <w:szCs w:val="18"/>
     </w:rPr>
   </w:style>
-  <w:style w:type="paragraph" w:styleId="TOC7">
+  <w:style w:type="paragraph" w:styleId="Contents7">
     <w:name w:val="TOC 7"/>
     <w:basedOn w:val="Normal"/>
     <w:uiPriority w:val="39"/>
     <w:unhideWhenUsed/>
     <w:pPr>
       <w:spacing w:before="0" w:after="0"/>
-      <w:ind w:hanging="0" w:left="1320"/>
+      <w:ind w:left="1320" w:hanging="0"/>
       <w:jc w:val="left"/>
     </w:pPr>
     <w:rPr>
@@ -2474,14 +2491,14 @@
       <w:szCs w:val="18"/>
     </w:rPr>
   </w:style>
-  <w:style w:type="paragraph" w:styleId="TOC8">
+  <w:style w:type="paragraph" w:styleId="Contents8">
     <w:name w:val="TOC 8"/>
     <w:basedOn w:val="Normal"/>
     <w:uiPriority w:val="39"/>
     <w:unhideWhenUsed/>
     <w:pPr>
       <w:spacing w:before="0" w:after="0"/>
-      <w:ind w:hanging="0" w:left="1540"/>
+      <w:ind w:left="1540" w:hanging="0"/>
       <w:jc w:val="left"/>
     </w:pPr>
     <w:rPr>
@@ -2490,14 +2507,14 @@
       <w:szCs w:val="18"/>
     </w:rPr>
   </w:style>
-  <w:style w:type="paragraph" w:styleId="TOC9">
+  <w:style w:type="paragraph" w:styleId="Contents9">
     <w:name w:val="TOC 9"/>
     <w:basedOn w:val="Normal"/>
     <w:uiPriority w:val="39"/>
     <w:unhideWhenUsed/>
     <w:pPr>
       <w:spacing w:before="0" w:after="0"/>
-      <w:ind w:hanging="0" w:left="1760"/>
+      <w:ind w:left="1760" w:hanging="0"/>
       <w:jc w:val="left"/>
     </w:pPr>
     <w:rPr>
@@ -2506,7 +2523,7 @@
       <w:szCs w:val="18"/>
     </w:rPr>
   </w:style>
-  <w:style w:type="paragraph" w:styleId="EndnoteText">
+  <w:style w:type="paragraph" w:styleId="Endnote">
     <w:name w:val="Endnote Text"/>
     <w:basedOn w:val="Normal"/>
     <w:uiPriority w:val="99"/>
@@ -2520,7 +2537,7 @@
       <w:szCs w:val="20"/>
     </w:rPr>
   </w:style>
-  <w:style w:type="paragraph" w:styleId="FootnoteText">
+  <w:style w:type="paragraph" w:styleId="Footnote">
     <w:name w:val="Footnote Text"/>
     <w:basedOn w:val="Normal"/>
     <w:uiPriority w:val="99"/>
@@ -2540,7 +2557,7 @@
     <w:qFormat/>
     <w:pPr>
       <w:spacing w:before="0" w:after="120"/>
-      <w:ind w:hanging="0" w:left="720"/>
+      <w:ind w:left="720" w:hanging="0"/>
       <w:contextualSpacing/>
     </w:pPr>
     <w:rPr/>
@@ -2608,7 +2625,7 @@
     </w:pPr>
     <w:rPr/>
   </w:style>
-  <w:style w:type="paragraph" w:styleId="p1" w:customStyle="1">
+  <w:style w:type="paragraph" w:styleId="P1" w:customStyle="1">
     <w:name w:val="p1"/>
     <w:basedOn w:val="Normal"/>
     <w:qFormat/>
@@ -2627,7 +2644,7 @@
     <w:pPr/>
     <w:rPr/>
   </w:style>
-  <w:style w:type="paragraph" w:styleId="TOCHeading">
+  <w:style w:type="paragraph" w:styleId="ContentsHeading">
     <w:name w:val="TOC Heading"/>
     <w:basedOn w:val="Heading1"/>
     <w:uiPriority w:val="39"/>
@@ -2658,7 +2675,7 @@
       <w:szCs w:val="20"/>
     </w:rPr>
   </w:style>
-  <w:style w:type="paragraph" w:styleId="annotationsubject">
+  <w:style w:type="paragraph" w:styleId="Annotationsubject">
     <w:name w:val="annotation subject"/>
     <w:basedOn w:val="AnnotationText"/>
     <w:uiPriority w:val="99"/>
@@ -2713,7 +2730,7 @@
     <w:unhideWhenUsed/>
     <w:qFormat/>
   </w:style>
-  <w:style w:type="numbering" w:styleId="ISSE-Style" w:customStyle="1">
+  <w:style w:type="numbering" w:styleId="ISSEStyle" w:customStyle="1">
     <w:name w:val="ISSE-Style"/>
     <w:uiPriority w:val="99"/>
     <w:qFormat/>

</xml_diff>